<commit_message>
edit diskr math and add readme files
</commit_message>
<xml_diff>
--- a/Дискра (база)/дз/дз4/Петров_Вячеслав_Домашняя_Работа_4.docx
+++ b/Дискра (база)/дз/дз4/Петров_Вячеслав_Домашняя_Работа_4.docx
@@ -4,474 +4,435 @@
   <w:body>
     <w:p>
       <w:pPr>
+        <w:spacing w:line="360" w:lineRule="auto"/>
         <w:jc w:val="center"/>
         <w:rPr>
-          <w:rFonts w:asciiTheme="majorHAnsi" w:hAnsiTheme="majorHAnsi" w:cstheme="majorHAnsi"/>
-          <w:sz w:val="32"/>
+          <w:rFonts w:ascii="Times New Roman" w:hAnsi="Times New Roman" w:cs="Times New Roman"/>
+          <w:color w:val="000000"/>
+          <w:sz w:val="24"/>
+          <w:szCs w:val="24"/>
+          <w:shd w:val="clear" w:color="auto" w:fill="FFFFFF"/>
         </w:rPr>
       </w:pPr>
       <w:r>
         <w:rPr>
-          <w:rFonts w:asciiTheme="majorHAnsi" w:hAnsiTheme="majorHAnsi" w:cstheme="majorHAnsi"/>
-          <w:sz w:val="32"/>
-        </w:rPr>
-        <w:t>Санкт-Петербургский Национальный Исследовательский</w:t>
-      </w:r>
-      <w:r>
-        <w:rPr>
-          <w:rFonts w:asciiTheme="majorHAnsi" w:hAnsiTheme="majorHAnsi" w:cstheme="majorHAnsi"/>
-          <w:sz w:val="32"/>
-        </w:rPr>
-        <w:br/>
-        <w:t>Университет ИТМО</w:t>
+          <w:rFonts w:ascii="Times New Roman" w:hAnsi="Times New Roman" w:cs="Times New Roman"/>
+          <w:color w:val="000000"/>
+          <w:sz w:val="24"/>
+          <w:szCs w:val="24"/>
+          <w:shd w:val="clear" w:color="auto" w:fill="FFFFFF"/>
+        </w:rPr>
+        <w:t>Федеральное государственное автономное образовательное учреждение высшего образования «Национальный исследовательский университет ИТМО»</w:t>
       </w:r>
     </w:p>
     <w:p>
       <w:pPr>
+        <w:spacing w:line="360" w:lineRule="auto"/>
         <w:jc w:val="center"/>
         <w:rPr>
-          <w:rFonts w:asciiTheme="majorHAnsi" w:hAnsiTheme="majorHAnsi" w:cstheme="majorHAnsi"/>
-          <w:sz w:val="32"/>
+          <w:rFonts w:ascii="Times New Roman" w:eastAsia="Times New Roman" w:hAnsi="Times New Roman" w:cs="Times New Roman"/>
+          <w:sz w:val="24"/>
+          <w:szCs w:val="24"/>
         </w:rPr>
       </w:pPr>
       <w:r>
         <w:rPr>
-          <w:rFonts w:asciiTheme="majorHAnsi" w:hAnsiTheme="majorHAnsi" w:cstheme="majorHAnsi"/>
-          <w:sz w:val="32"/>
-        </w:rPr>
-        <w:t xml:space="preserve"> </w:t>
-      </w:r>
-      <w:r>
-        <w:rPr>
-          <w:rFonts w:asciiTheme="majorHAnsi" w:hAnsiTheme="majorHAnsi" w:cstheme="majorHAnsi"/>
-          <w:sz w:val="32"/>
-        </w:rPr>
-        <w:t xml:space="preserve">Факультет </w:t>
-      </w:r>
-      <w:r>
-        <w:rPr>
-          <w:rFonts w:asciiTheme="majorHAnsi" w:hAnsiTheme="majorHAnsi" w:cstheme="majorHAnsi"/>
-          <w:sz w:val="32"/>
-        </w:rPr>
-        <w:t>программной инженерии и компьютерной техники</w:t>
+          <w:rFonts w:ascii="Times New Roman" w:eastAsia="Times New Roman" w:hAnsi="Times New Roman" w:cs="Times New Roman"/>
+          <w:sz w:val="24"/>
+          <w:szCs w:val="24"/>
+        </w:rPr>
+        <w:t>Факультет Программной Инженерии и Компьютерной Техники</w:t>
       </w:r>
     </w:p>
     <w:p>
       <w:pPr>
+        <w:spacing w:line="360" w:lineRule="auto"/>
         <w:jc w:val="center"/>
         <w:rPr>
-          <w:rFonts w:asciiTheme="majorHAnsi" w:hAnsiTheme="majorHAnsi" w:cstheme="majorHAnsi"/>
-          <w:sz w:val="28"/>
+          <w:noProof/>
         </w:rPr>
       </w:pPr>
     </w:p>
     <w:p>
       <w:pPr>
+        <w:spacing w:line="360" w:lineRule="auto"/>
         <w:jc w:val="center"/>
         <w:rPr>
-          <w:rFonts w:asciiTheme="majorHAnsi" w:hAnsiTheme="majorHAnsi" w:cstheme="majorHAnsi"/>
-          <w:sz w:val="28"/>
+          <w:noProof/>
         </w:rPr>
       </w:pPr>
     </w:p>
     <w:p>
       <w:pPr>
-        <w:rPr>
-          <w:rFonts w:asciiTheme="majorHAnsi" w:hAnsiTheme="majorHAnsi" w:cstheme="majorHAnsi"/>
-          <w:sz w:val="40"/>
+        <w:spacing w:line="360" w:lineRule="auto"/>
+        <w:jc w:val="center"/>
+        <w:rPr>
+          <w:noProof/>
         </w:rPr>
       </w:pPr>
     </w:p>
     <w:p>
       <w:pPr>
+        <w:spacing w:line="360" w:lineRule="auto"/>
         <w:jc w:val="center"/>
         <w:rPr>
-          <w:rFonts w:asciiTheme="majorHAnsi" w:hAnsiTheme="majorHAnsi" w:cstheme="majorHAnsi"/>
-          <w:b/>
-          <w:sz w:val="40"/>
-        </w:rPr>
-      </w:pPr>
-      <w:r>
-        <w:rPr>
-          <w:rFonts w:asciiTheme="majorHAnsi" w:hAnsiTheme="majorHAnsi" w:cstheme="majorHAnsi"/>
-          <w:b/>
-          <w:sz w:val="40"/>
-        </w:rPr>
-        <w:t>Домашняя</w:t>
-      </w:r>
-      <w:r>
-        <w:rPr>
-          <w:rFonts w:asciiTheme="majorHAnsi" w:hAnsiTheme="majorHAnsi" w:cstheme="majorHAnsi"/>
-          <w:b/>
-          <w:sz w:val="40"/>
-        </w:rPr>
-        <w:t xml:space="preserve"> работа №</w:t>
-      </w:r>
-      <w:r>
-        <w:rPr>
-          <w:rFonts w:asciiTheme="majorHAnsi" w:hAnsiTheme="majorHAnsi" w:cstheme="majorHAnsi"/>
-          <w:b/>
-          <w:sz w:val="40"/>
-        </w:rPr>
-        <w:t>4</w:t>
-      </w:r>
-    </w:p>
-    <w:p>
-      <w:pPr>
-        <w:jc w:val="center"/>
-        <w:rPr>
-          <w:rFonts w:asciiTheme="majorHAnsi" w:hAnsiTheme="majorHAnsi" w:cstheme="majorHAnsi"/>
-          <w:sz w:val="40"/>
-        </w:rPr>
-      </w:pPr>
-      <w:r>
-        <w:rPr>
-          <w:rFonts w:asciiTheme="majorHAnsi" w:hAnsiTheme="majorHAnsi" w:cstheme="majorHAnsi"/>
-          <w:sz w:val="40"/>
-        </w:rPr>
-        <w:t xml:space="preserve">По </w:t>
-      </w:r>
-      <w:r>
-        <w:rPr>
-          <w:rFonts w:asciiTheme="majorHAnsi" w:hAnsiTheme="majorHAnsi" w:cstheme="majorHAnsi"/>
-          <w:sz w:val="40"/>
-        </w:rPr>
-        <w:t>дискретной математике</w:t>
-      </w:r>
-    </w:p>
-    <w:p>
-      <w:pPr>
-        <w:jc w:val="center"/>
-        <w:rPr>
-          <w:rFonts w:asciiTheme="majorHAnsi" w:hAnsiTheme="majorHAnsi" w:cstheme="majorHAnsi"/>
-          <w:sz w:val="40"/>
-        </w:rPr>
-      </w:pPr>
-      <w:r>
-        <w:rPr>
-          <w:rFonts w:asciiTheme="majorHAnsi" w:hAnsiTheme="majorHAnsi" w:cstheme="majorHAnsi"/>
-          <w:sz w:val="40"/>
-        </w:rPr>
-        <w:t xml:space="preserve">Вариант </w:t>
-      </w:r>
-      <w:r>
-        <w:rPr>
-          <w:rFonts w:asciiTheme="majorHAnsi" w:hAnsiTheme="majorHAnsi" w:cstheme="majorHAnsi"/>
-          <w:sz w:val="40"/>
-        </w:rPr>
-        <w:t>7</w:t>
-      </w:r>
-      <w:r>
-        <w:rPr>
-          <w:rFonts w:asciiTheme="majorHAnsi" w:hAnsiTheme="majorHAnsi" w:cstheme="majorHAnsi"/>
-          <w:sz w:val="40"/>
-        </w:rPr>
-        <w:t>8</w:t>
-      </w:r>
-    </w:p>
-    <w:p>
-      <w:pPr>
-        <w:jc w:val="center"/>
-        <w:rPr>
-          <w:rFonts w:asciiTheme="majorHAnsi" w:hAnsiTheme="majorHAnsi" w:cstheme="majorHAnsi"/>
-          <w:sz w:val="40"/>
+          <w:rFonts w:ascii="Times New Roman" w:eastAsia="Times New Roman" w:hAnsi="Times New Roman" w:cs="Times New Roman"/>
+          <w:color w:val="000000" w:themeColor="text1"/>
+          <w:sz w:val="24"/>
+          <w:szCs w:val="24"/>
         </w:rPr>
       </w:pPr>
     </w:p>
     <w:p>
       <w:pPr>
+        <w:spacing w:line="360" w:lineRule="auto"/>
         <w:jc w:val="center"/>
         <w:rPr>
-          <w:rFonts w:asciiTheme="majorHAnsi" w:hAnsiTheme="majorHAnsi" w:cstheme="majorHAnsi"/>
-          <w:sz w:val="40"/>
+          <w:rFonts w:ascii="Times New Roman" w:eastAsia="Times New Roman" w:hAnsi="Times New Roman" w:cs="Times New Roman"/>
+          <w:color w:val="000000" w:themeColor="text1"/>
+          <w:sz w:val="24"/>
+          <w:szCs w:val="24"/>
         </w:rPr>
       </w:pPr>
     </w:p>
     <w:p>
       <w:pPr>
-        <w:jc w:val="center"/>
-        <w:rPr>
-          <w:rFonts w:asciiTheme="majorHAnsi" w:hAnsiTheme="majorHAnsi" w:cstheme="majorHAnsi"/>
-          <w:sz w:val="40"/>
+        <w:spacing w:line="360" w:lineRule="auto"/>
+        <w:rPr>
+          <w:rFonts w:ascii="Times New Roman" w:eastAsia="Times New Roman" w:hAnsi="Times New Roman" w:cs="Times New Roman"/>
         </w:rPr>
       </w:pPr>
     </w:p>
     <w:p>
       <w:pPr>
+        <w:spacing w:line="360" w:lineRule="auto"/>
         <w:jc w:val="center"/>
         <w:rPr>
-          <w:rFonts w:asciiTheme="majorHAnsi" w:hAnsiTheme="majorHAnsi" w:cstheme="majorHAnsi"/>
-          <w:sz w:val="40"/>
+          <w:rFonts w:ascii="Times New Roman" w:eastAsia="Times New Roman" w:hAnsi="Times New Roman" w:cs="Times New Roman"/>
+          <w:color w:val="000000" w:themeColor="text1"/>
+          <w:sz w:val="32"/>
+          <w:szCs w:val="32"/>
+        </w:rPr>
+      </w:pPr>
+      <w:r>
+        <w:rPr>
+          <w:rFonts w:ascii="Times New Roman" w:eastAsia="Times New Roman" w:hAnsi="Times New Roman" w:cs="Times New Roman"/>
+          <w:color w:val="000000" w:themeColor="text1"/>
+          <w:sz w:val="32"/>
+          <w:szCs w:val="32"/>
+        </w:rPr>
+        <w:t xml:space="preserve">Домашняя работа № </w:t>
+      </w:r>
+      <w:r>
+        <w:rPr>
+          <w:rFonts w:ascii="Times New Roman" w:eastAsia="Times New Roman" w:hAnsi="Times New Roman" w:cs="Times New Roman"/>
+          <w:color w:val="000000" w:themeColor="text1"/>
+          <w:sz w:val="32"/>
+          <w:szCs w:val="32"/>
+        </w:rPr>
+        <w:t>4</w:t>
+      </w:r>
+      <w:r>
+        <w:rPr>
+          <w:rFonts w:ascii="Times New Roman" w:eastAsia="Times New Roman" w:hAnsi="Times New Roman" w:cs="Times New Roman"/>
+          <w:color w:val="000000" w:themeColor="text1"/>
+          <w:sz w:val="32"/>
+          <w:szCs w:val="32"/>
+        </w:rPr>
+        <w:t xml:space="preserve"> </w:t>
+      </w:r>
+    </w:p>
+    <w:p>
+      <w:pPr>
+        <w:spacing w:line="360" w:lineRule="auto"/>
+        <w:jc w:val="center"/>
+        <w:rPr>
+          <w:rFonts w:ascii="Times New Roman" w:eastAsia="Times New Roman" w:hAnsi="Times New Roman" w:cs="Times New Roman"/>
+          <w:color w:val="000000" w:themeColor="text1"/>
+          <w:sz w:val="32"/>
+          <w:szCs w:val="32"/>
+        </w:rPr>
+      </w:pPr>
+      <w:r>
+        <w:rPr>
+          <w:rFonts w:ascii="Times New Roman" w:eastAsia="Times New Roman" w:hAnsi="Times New Roman" w:cs="Times New Roman"/>
+          <w:color w:val="000000" w:themeColor="text1"/>
+          <w:sz w:val="32"/>
+          <w:szCs w:val="32"/>
+        </w:rPr>
+        <w:t>По дискретной математике</w:t>
+      </w:r>
+    </w:p>
+    <w:p>
+      <w:pPr>
+        <w:spacing w:line="360" w:lineRule="auto"/>
+        <w:jc w:val="center"/>
+        <w:rPr>
+          <w:rFonts w:ascii="Times New Roman" w:eastAsia="Times New Roman" w:hAnsi="Times New Roman" w:cs="Times New Roman"/>
+          <w:color w:val="000000" w:themeColor="text1"/>
+          <w:sz w:val="32"/>
+          <w:szCs w:val="32"/>
+        </w:rPr>
+      </w:pPr>
+      <w:r>
+        <w:rPr>
+          <w:rFonts w:ascii="Times New Roman" w:eastAsia="Times New Roman" w:hAnsi="Times New Roman" w:cs="Times New Roman"/>
+          <w:color w:val="000000" w:themeColor="text1"/>
+          <w:sz w:val="32"/>
+          <w:szCs w:val="32"/>
+        </w:rPr>
+        <w:t xml:space="preserve">Вариант </w:t>
+      </w:r>
+      <w:r>
+        <w:rPr>
+          <w:rFonts w:ascii="Times New Roman" w:eastAsia="Times New Roman" w:hAnsi="Times New Roman" w:cs="Times New Roman"/>
+          <w:color w:val="000000" w:themeColor="text1"/>
+          <w:sz w:val="32"/>
+          <w:szCs w:val="32"/>
+        </w:rPr>
+        <w:t>85</w:t>
+      </w:r>
+    </w:p>
+    <w:p>
+      <w:pPr>
+        <w:spacing w:line="360" w:lineRule="auto"/>
+        <w:jc w:val="center"/>
+        <w:rPr>
+          <w:rFonts w:ascii="Times New Roman" w:eastAsia="Times New Roman" w:hAnsi="Times New Roman" w:cs="Times New Roman"/>
+          <w:color w:val="000000" w:themeColor="text1"/>
+          <w:sz w:val="28"/>
+          <w:szCs w:val="28"/>
         </w:rPr>
       </w:pPr>
     </w:p>
     <w:p>
       <w:pPr>
+        <w:spacing w:line="360" w:lineRule="auto"/>
         <w:jc w:val="center"/>
         <w:rPr>
-          <w:rFonts w:asciiTheme="majorHAnsi" w:hAnsiTheme="majorHAnsi" w:cstheme="majorHAnsi"/>
-          <w:sz w:val="40"/>
+          <w:rFonts w:ascii="Times New Roman" w:eastAsia="Times New Roman" w:hAnsi="Times New Roman" w:cs="Times New Roman"/>
+          <w:color w:val="000000" w:themeColor="text1"/>
+          <w:sz w:val="28"/>
+          <w:szCs w:val="28"/>
         </w:rPr>
       </w:pPr>
     </w:p>
     <w:p>
       <w:pPr>
-        <w:jc w:val="center"/>
-        <w:rPr>
-          <w:rFonts w:asciiTheme="majorHAnsi" w:hAnsiTheme="majorHAnsi" w:cstheme="majorHAnsi"/>
-          <w:sz w:val="40"/>
+        <w:spacing w:line="360" w:lineRule="auto"/>
+        <w:jc w:val="right"/>
+        <w:rPr>
+          <w:rFonts w:ascii="Times New Roman" w:eastAsia="Times New Roman" w:hAnsi="Times New Roman" w:cs="Times New Roman"/>
+          <w:color w:val="000000" w:themeColor="text1"/>
+          <w:sz w:val="24"/>
+          <w:szCs w:val="24"/>
+        </w:rPr>
+      </w:pPr>
+      <w:r>
+        <w:rPr>
+          <w:rFonts w:ascii="Times New Roman" w:eastAsia="Times New Roman" w:hAnsi="Times New Roman" w:cs="Times New Roman"/>
+          <w:color w:val="000000" w:themeColor="text1"/>
+          <w:sz w:val="28"/>
+          <w:szCs w:val="28"/>
+        </w:rPr>
+        <w:t xml:space="preserve"> </w:t>
+      </w:r>
+      <w:r>
+        <w:rPr>
+          <w:rFonts w:ascii="Times New Roman" w:eastAsia="Times New Roman" w:hAnsi="Times New Roman" w:cs="Times New Roman"/>
+          <w:color w:val="000000" w:themeColor="text1"/>
+          <w:sz w:val="24"/>
+          <w:szCs w:val="24"/>
+        </w:rPr>
+        <w:t>Выполнил:</w:t>
+      </w:r>
+    </w:p>
+    <w:p>
+      <w:pPr>
+        <w:spacing w:line="360" w:lineRule="auto"/>
+        <w:jc w:val="right"/>
+        <w:rPr>
+          <w:rFonts w:ascii="Times New Roman" w:eastAsia="Times New Roman" w:hAnsi="Times New Roman" w:cs="Times New Roman"/>
+          <w:color w:val="000000" w:themeColor="text1"/>
+          <w:sz w:val="24"/>
+          <w:szCs w:val="24"/>
+        </w:rPr>
+      </w:pPr>
+      <w:r>
+        <w:rPr>
+          <w:rFonts w:ascii="Times New Roman" w:eastAsia="Times New Roman" w:hAnsi="Times New Roman" w:cs="Times New Roman"/>
+          <w:color w:val="000000" w:themeColor="text1"/>
+          <w:sz w:val="24"/>
+          <w:szCs w:val="24"/>
+        </w:rPr>
+        <w:t xml:space="preserve">Петров Вячеслав Маркович </w:t>
+      </w:r>
+      <w:r>
+        <w:rPr>
+          <w:rFonts w:ascii="Times New Roman" w:eastAsia="Times New Roman" w:hAnsi="Times New Roman" w:cs="Times New Roman"/>
+          <w:color w:val="000000" w:themeColor="text1"/>
+          <w:sz w:val="24"/>
+          <w:szCs w:val="24"/>
+          <w:lang w:val="en-US"/>
+        </w:rPr>
+        <w:t>P</w:t>
+      </w:r>
+      <w:r>
+        <w:rPr>
+          <w:rFonts w:ascii="Times New Roman" w:eastAsia="Times New Roman" w:hAnsi="Times New Roman" w:cs="Times New Roman"/>
+          <w:color w:val="000000" w:themeColor="text1"/>
+          <w:sz w:val="24"/>
+          <w:szCs w:val="24"/>
+        </w:rPr>
+        <w:t>3108</w:t>
+      </w:r>
+    </w:p>
+    <w:p>
+      <w:pPr>
+        <w:spacing w:line="360" w:lineRule="auto"/>
+        <w:jc w:val="right"/>
+        <w:rPr>
+          <w:rFonts w:ascii="Times New Roman" w:eastAsia="Times New Roman" w:hAnsi="Times New Roman" w:cs="Times New Roman"/>
+          <w:color w:val="000000" w:themeColor="text1"/>
+          <w:sz w:val="24"/>
+          <w:szCs w:val="24"/>
         </w:rPr>
       </w:pPr>
     </w:p>
     <w:p>
       <w:pPr>
-        <w:rPr>
-          <w:rFonts w:asciiTheme="majorHAnsi" w:hAnsiTheme="majorHAnsi" w:cstheme="majorHAnsi"/>
-          <w:sz w:val="40"/>
+        <w:spacing w:line="360" w:lineRule="auto"/>
+        <w:jc w:val="right"/>
+        <w:rPr>
+          <w:rFonts w:ascii="Times New Roman" w:eastAsia="Times New Roman" w:hAnsi="Times New Roman" w:cs="Times New Roman"/>
+          <w:color w:val="000000" w:themeColor="text1"/>
+          <w:sz w:val="24"/>
+          <w:szCs w:val="24"/>
+        </w:rPr>
+      </w:pPr>
+      <w:r>
+        <w:rPr>
+          <w:rFonts w:ascii="Times New Roman" w:eastAsia="Times New Roman" w:hAnsi="Times New Roman" w:cs="Times New Roman"/>
+          <w:color w:val="000000" w:themeColor="text1"/>
+          <w:sz w:val="24"/>
+          <w:szCs w:val="24"/>
+        </w:rPr>
+        <w:t>Проверил:</w:t>
+      </w:r>
+    </w:p>
+    <w:p>
+      <w:pPr>
+        <w:spacing w:line="360" w:lineRule="auto"/>
+        <w:jc w:val="right"/>
+        <w:rPr>
+          <w:rFonts w:ascii="Times New Roman" w:eastAsia="Times New Roman" w:hAnsi="Times New Roman" w:cs="Times New Roman"/>
+          <w:color w:val="000000" w:themeColor="text1"/>
+          <w:sz w:val="24"/>
+          <w:szCs w:val="24"/>
+        </w:rPr>
+      </w:pPr>
+      <w:r>
+        <w:rPr>
+          <w:rFonts w:ascii="Times New Roman" w:eastAsia="Times New Roman" w:hAnsi="Times New Roman" w:cs="Times New Roman"/>
+          <w:color w:val="000000" w:themeColor="text1"/>
+          <w:sz w:val="24"/>
+          <w:szCs w:val="24"/>
+        </w:rPr>
+        <w:t>Поляков Владимир Иванович</w:t>
+      </w:r>
+    </w:p>
+    <w:p>
+      <w:pPr>
+        <w:spacing w:line="360" w:lineRule="auto"/>
+        <w:jc w:val="center"/>
+        <w:rPr>
+          <w:rFonts w:ascii="Times New Roman" w:eastAsia="Times New Roman" w:hAnsi="Times New Roman" w:cs="Times New Roman"/>
+          <w:color w:val="000000" w:themeColor="text1"/>
+          <w:sz w:val="28"/>
+          <w:szCs w:val="28"/>
         </w:rPr>
       </w:pPr>
     </w:p>
     <w:p>
       <w:pPr>
-        <w:pStyle w:val="a5"/>
-        <w:jc w:val="right"/>
-        <w:rPr>
-          <w:rFonts w:asciiTheme="majorHAnsi" w:hAnsiTheme="majorHAnsi" w:cstheme="majorHAnsi"/>
-          <w:sz w:val="32"/>
-        </w:rPr>
-      </w:pPr>
-      <w:r>
-        <w:rPr>
-          <w:rStyle w:val="a4"/>
-        </w:rPr>
-        <w:t>Выполнил</w:t>
-      </w:r>
-      <w:r>
-        <w:rPr>
-          <w:rFonts w:asciiTheme="majorHAnsi" w:hAnsiTheme="majorHAnsi" w:cstheme="majorHAnsi"/>
-          <w:sz w:val="32"/>
-        </w:rPr>
-        <w:t>:</w:t>
-      </w:r>
-      <w:r>
-        <w:rPr>
-          <w:rFonts w:asciiTheme="majorHAnsi" w:hAnsiTheme="majorHAnsi" w:cstheme="majorHAnsi"/>
-          <w:sz w:val="32"/>
-        </w:rPr>
-        <w:t xml:space="preserve"> </w:t>
-      </w:r>
-    </w:p>
-    <w:p>
-      <w:pPr>
-        <w:pStyle w:val="a5"/>
-        <w:jc w:val="right"/>
-      </w:pPr>
-      <w:r>
-        <w:t>Студент группы P3117</w:t>
-      </w:r>
-    </w:p>
-    <w:p>
-      <w:pPr>
-        <w:pStyle w:val="a5"/>
-        <w:jc w:val="right"/>
-      </w:pPr>
-      <w:r>
-        <w:t>Васильченко</w:t>
-      </w:r>
-      <w:r>
-        <w:t xml:space="preserve"> </w:t>
-      </w:r>
-      <w:r>
-        <w:t>Р</w:t>
-      </w:r>
-      <w:r>
-        <w:t>оман Антонович</w:t>
-      </w:r>
-    </w:p>
-    <w:p>
-      <w:pPr>
-        <w:pStyle w:val="a5"/>
-        <w:jc w:val="right"/>
-        <w:rPr>
-          <w:rStyle w:val="a4"/>
-        </w:rPr>
-      </w:pPr>
-      <w:r>
-        <w:rPr>
-          <w:rStyle w:val="a4"/>
-        </w:rPr>
-        <w:t>Преподаватель</w:t>
-      </w:r>
-      <w:r>
-        <w:rPr>
-          <w:rStyle w:val="a4"/>
-        </w:rPr>
-        <w:t>:</w:t>
-      </w:r>
-    </w:p>
-    <w:p>
-      <w:pPr>
-        <w:pStyle w:val="a5"/>
-        <w:jc w:val="right"/>
-      </w:pPr>
-      <w:r>
-        <w:t>Поляков Владимир Иванович</w:t>
-      </w:r>
-    </w:p>
-    <w:p>
-      <w:pPr>
+        <w:spacing w:line="360" w:lineRule="auto"/>
         <w:jc w:val="center"/>
         <w:rPr>
-          <w:rFonts w:asciiTheme="majorHAnsi" w:hAnsiTheme="majorHAnsi" w:cstheme="majorHAnsi"/>
-          <w:sz w:val="18"/>
+          <w:rFonts w:ascii="Times New Roman" w:eastAsia="Times New Roman" w:hAnsi="Times New Roman" w:cs="Times New Roman"/>
+          <w:color w:val="000000" w:themeColor="text1"/>
+          <w:sz w:val="28"/>
+          <w:szCs w:val="28"/>
         </w:rPr>
       </w:pPr>
     </w:p>
     <w:p>
       <w:pPr>
-        <w:jc w:val="center"/>
-        <w:rPr>
-          <w:rFonts w:asciiTheme="majorHAnsi" w:hAnsiTheme="majorHAnsi" w:cstheme="majorHAnsi"/>
-          <w:sz w:val="18"/>
+        <w:spacing w:line="360" w:lineRule="auto"/>
+        <w:rPr>
+          <w:rFonts w:ascii="Times New Roman" w:eastAsia="Times New Roman" w:hAnsi="Times New Roman" w:cs="Times New Roman"/>
+          <w:color w:val="000000" w:themeColor="text1"/>
+          <w:sz w:val="24"/>
+          <w:szCs w:val="24"/>
         </w:rPr>
       </w:pPr>
     </w:p>
     <w:p>
       <w:pPr>
-        <w:jc w:val="center"/>
-        <w:rPr>
-          <w:rFonts w:asciiTheme="majorHAnsi" w:hAnsiTheme="majorHAnsi" w:cstheme="majorHAnsi"/>
-          <w:sz w:val="18"/>
+        <w:spacing w:line="360" w:lineRule="auto"/>
+        <w:rPr>
+          <w:rFonts w:ascii="Times New Roman" w:eastAsia="Times New Roman" w:hAnsi="Times New Roman" w:cs="Times New Roman"/>
+          <w:color w:val="000000" w:themeColor="text1"/>
+          <w:sz w:val="24"/>
+          <w:szCs w:val="24"/>
         </w:rPr>
       </w:pPr>
     </w:p>
     <w:p>
       <w:pPr>
-        <w:jc w:val="center"/>
-        <w:rPr>
-          <w:rFonts w:asciiTheme="majorHAnsi" w:hAnsiTheme="majorHAnsi" w:cstheme="majorHAnsi"/>
-          <w:sz w:val="18"/>
+        <w:spacing w:line="360" w:lineRule="auto"/>
+        <w:rPr>
+          <w:rFonts w:ascii="Times New Roman" w:eastAsia="Times New Roman" w:hAnsi="Times New Roman" w:cs="Times New Roman"/>
+          <w:color w:val="000000" w:themeColor="text1"/>
+          <w:sz w:val="24"/>
+          <w:szCs w:val="24"/>
         </w:rPr>
       </w:pPr>
     </w:p>
     <w:p>
       <w:pPr>
-        <w:rPr>
-          <w:rFonts w:asciiTheme="majorHAnsi" w:hAnsiTheme="majorHAnsi" w:cstheme="majorHAnsi"/>
-          <w:sz w:val="18"/>
+        <w:spacing w:line="360" w:lineRule="auto"/>
+        <w:rPr>
+          <w:rFonts w:ascii="Times New Roman" w:eastAsia="Times New Roman" w:hAnsi="Times New Roman" w:cs="Times New Roman"/>
+          <w:color w:val="000000" w:themeColor="text1"/>
+          <w:sz w:val="24"/>
+          <w:szCs w:val="24"/>
         </w:rPr>
       </w:pPr>
     </w:p>
     <w:p>
       <w:pPr>
+        <w:spacing w:line="360" w:lineRule="auto"/>
         <w:jc w:val="center"/>
         <w:rPr>
-          <w:rFonts w:asciiTheme="majorHAnsi" w:hAnsiTheme="majorHAnsi" w:cstheme="majorHAnsi"/>
-          <w:sz w:val="18"/>
+          <w:rFonts w:ascii="Times New Roman" w:eastAsia="Times New Roman" w:hAnsi="Times New Roman" w:cs="Times New Roman"/>
+          <w:color w:val="000000" w:themeColor="text1"/>
+          <w:sz w:val="24"/>
+          <w:szCs w:val="24"/>
         </w:rPr>
       </w:pPr>
       <w:r>
         <w:rPr>
-          <w:rFonts w:asciiTheme="majorHAnsi" w:hAnsiTheme="majorHAnsi" w:cstheme="majorHAnsi"/>
-          <w:noProof/>
-          <w:sz w:val="18"/>
-        </w:rPr>
-        <w:drawing>
-          <wp:inline distT="0" distB="0" distL="0" distR="0" wp14:anchorId="15721211" wp14:editId="4B8EA884">
-            <wp:extent cx="2476500" cy="264783"/>
-            <wp:effectExtent l="0" t="0" r="0" b="2540"/>
-            <wp:docPr id="1" name="Рисунок 1"/>
-            <wp:cNvGraphicFramePr>
-              <a:graphicFrameLocks xmlns:a="http://schemas.openxmlformats.org/drawingml/2006/main" noChangeAspect="1"/>
-            </wp:cNvGraphicFramePr>
-            <a:graphic xmlns:a="http://schemas.openxmlformats.org/drawingml/2006/main">
-              <a:graphicData uri="http://schemas.openxmlformats.org/drawingml/2006/picture">
-                <pic:pic xmlns:pic="http://schemas.openxmlformats.org/drawingml/2006/picture">
-                  <pic:nvPicPr>
-                    <pic:cNvPr id="1" name="Рисунок 1"/>
-                    <pic:cNvPicPr/>
-                  </pic:nvPicPr>
-                  <pic:blipFill>
-                    <a:blip r:embed="rId6" cstate="print">
-                      <a:extLst>
-                        <a:ext uri="{28A0092B-C50C-407E-A947-70E740481C1C}">
-                          <a14:useLocalDpi xmlns:a14="http://schemas.microsoft.com/office/drawing/2010/main" val="0"/>
-                        </a:ext>
-                      </a:extLst>
-                    </a:blip>
-                    <a:stretch>
-                      <a:fillRect/>
-                    </a:stretch>
-                  </pic:blipFill>
-                  <pic:spPr>
-                    <a:xfrm>
-                      <a:off x="0" y="0"/>
-                      <a:ext cx="2595572" cy="277514"/>
-                    </a:xfrm>
-                    <a:prstGeom prst="rect">
-                      <a:avLst/>
-                    </a:prstGeom>
-                  </pic:spPr>
-                </pic:pic>
-              </a:graphicData>
-            </a:graphic>
-          </wp:inline>
-        </w:drawing>
-      </w:r>
-    </w:p>
-    <w:p>
-      <w:pPr>
-        <w:jc w:val="center"/>
-        <w:rPr>
-          <w:rFonts w:asciiTheme="majorHAnsi" w:hAnsiTheme="majorHAnsi" w:cstheme="majorHAnsi"/>
-          <w:sz w:val="18"/>
-        </w:rPr>
-      </w:pPr>
-    </w:p>
-    <w:p>
-      <w:pPr>
-        <w:spacing w:line="240" w:lineRule="auto"/>
-        <w:jc w:val="center"/>
-        <w:rPr>
-          <w:rFonts w:asciiTheme="majorHAnsi" w:hAnsiTheme="majorHAnsi" w:cstheme="majorHAnsi"/>
-          <w:sz w:val="20"/>
-        </w:rPr>
-      </w:pPr>
-      <w:r>
-        <w:rPr>
-          <w:rFonts w:asciiTheme="majorHAnsi" w:hAnsiTheme="majorHAnsi" w:cstheme="majorHAnsi"/>
-          <w:sz w:val="20"/>
-        </w:rPr>
-        <w:t>Санкт-Петербург</w:t>
-      </w:r>
-    </w:p>
-    <w:p>
-      <w:pPr>
-        <w:spacing w:line="240" w:lineRule="auto"/>
-        <w:jc w:val="center"/>
-        <w:rPr>
-          <w:rFonts w:asciiTheme="majorHAnsi" w:hAnsiTheme="majorHAnsi" w:cstheme="majorHAnsi"/>
-          <w:sz w:val="20"/>
-        </w:rPr>
-      </w:pPr>
-      <w:r>
-        <w:rPr>
-          <w:rFonts w:asciiTheme="majorHAnsi" w:hAnsiTheme="majorHAnsi" w:cstheme="majorHAnsi"/>
-          <w:sz w:val="20"/>
-        </w:rPr>
-        <w:t>20</w:t>
-      </w:r>
-      <w:r>
-        <w:rPr>
-          <w:rFonts w:asciiTheme="majorHAnsi" w:hAnsiTheme="majorHAnsi" w:cstheme="majorHAnsi"/>
-          <w:sz w:val="20"/>
-        </w:rPr>
-        <w:t>21</w:t>
+          <w:rFonts w:ascii="Times New Roman" w:eastAsia="Times New Roman" w:hAnsi="Times New Roman" w:cs="Times New Roman"/>
+          <w:color w:val="000000" w:themeColor="text1"/>
+          <w:sz w:val="24"/>
+          <w:szCs w:val="24"/>
+        </w:rPr>
+        <w:t>Санкт-Петербург 2023</w:t>
       </w:r>
     </w:p>
     <w:tbl>
       <w:tblPr>
-        <w:tblW w:w="8188" w:type="dxa"/>
+        <w:tblW w:w="2767" w:type="dxa"/>
         <w:tblBorders>
           <w:top w:val="single" w:sz="4" w:space="0" w:color="auto"/>
           <w:left w:val="single" w:sz="4" w:space="0" w:color="auto"/>
@@ -484,14 +445,17 @@
         <w:tblLook w:val="01E0" w:firstRow="1" w:lastRow="1" w:firstColumn="1" w:lastColumn="1" w:noHBand="0" w:noVBand="0"/>
       </w:tblPr>
       <w:tblGrid>
-        <w:gridCol w:w="2340"/>
-        <w:gridCol w:w="2926"/>
-        <w:gridCol w:w="2922"/>
+        <w:gridCol w:w="791"/>
+        <w:gridCol w:w="989"/>
+        <w:gridCol w:w="987"/>
       </w:tblGrid>
       <w:tr>
-        <w:tc>
-          <w:tcPr>
-            <w:tcW w:w="2340" w:type="dxa"/>
+        <w:trPr>
+          <w:trHeight w:val="357"/>
+        </w:trPr>
+        <w:tc>
+          <w:tcPr>
+            <w:tcW w:w="791" w:type="dxa"/>
             <w:tcBorders>
               <w:left w:val="double" w:sz="4" w:space="0" w:color="auto"/>
             </w:tcBorders>
@@ -503,7 +467,7 @@
               <w:spacing w:after="0" w:line="240" w:lineRule="auto"/>
               <w:rPr>
                 <w:rFonts w:ascii="Times New Roman" w:hAnsi="Times New Roman" w:cs="Times New Roman"/>
-                <w:b/>
+                <w:bCs/>
                 <w:sz w:val="28"/>
                 <w:szCs w:val="28"/>
               </w:rPr>
@@ -511,7 +475,7 @@
             <w:r>
               <w:rPr>
                 <w:rFonts w:ascii="Times New Roman" w:hAnsi="Times New Roman" w:cs="Times New Roman"/>
-                <w:b/>
+                <w:bCs/>
                 <w:sz w:val="28"/>
                 <w:szCs w:val="28"/>
               </w:rPr>
@@ -522,7 +486,7 @@
         </w:tc>
         <w:tc>
           <w:tcPr>
-            <w:tcW w:w="2926" w:type="dxa"/>
+            <w:tcW w:w="989" w:type="dxa"/>
             <w:shd w:val="clear" w:color="auto" w:fill="auto"/>
             <w:vAlign w:val="bottom"/>
           </w:tcPr>
@@ -532,6 +496,7 @@
               <w:jc w:val="center"/>
               <w:rPr>
                 <w:rFonts w:ascii="Times New Roman" w:hAnsi="Times New Roman" w:cs="Times New Roman"/>
+                <w:bCs/>
                 <w:sz w:val="28"/>
                 <w:szCs w:val="28"/>
               </w:rPr>
@@ -539,6 +504,7 @@
             <w:r>
               <w:rPr>
                 <w:rFonts w:ascii="Times New Roman" w:hAnsi="Times New Roman" w:cs="Times New Roman"/>
+                <w:bCs/>
                 <w:sz w:val="24"/>
                 <w:szCs w:val="24"/>
               </w:rPr>
@@ -548,7 +514,7 @@
         </w:tc>
         <w:tc>
           <w:tcPr>
-            <w:tcW w:w="2922" w:type="dxa"/>
+            <w:tcW w:w="987" w:type="dxa"/>
             <w:tcBorders>
               <w:right w:val="double" w:sz="4" w:space="0" w:color="auto"/>
             </w:tcBorders>
@@ -561,6 +527,7 @@
               <w:jc w:val="center"/>
               <w:rPr>
                 <w:rFonts w:ascii="Times New Roman" w:hAnsi="Times New Roman" w:cs="Times New Roman"/>
+                <w:bCs/>
                 <w:sz w:val="28"/>
                 <w:szCs w:val="28"/>
               </w:rPr>
@@ -568,6 +535,7 @@
             <w:r>
               <w:rPr>
                 <w:rFonts w:ascii="Times New Roman" w:hAnsi="Times New Roman" w:cs="Times New Roman"/>
+                <w:bCs/>
                 <w:sz w:val="24"/>
                 <w:szCs w:val="24"/>
               </w:rPr>
@@ -577,17 +545,6 @@
         </w:tc>
       </w:tr>
     </w:tbl>
-    <w:p>
-      <w:pPr>
-        <w:spacing w:before="100" w:beforeAutospacing="1" w:after="100" w:afterAutospacing="1" w:line="240" w:lineRule="auto"/>
-        <w:rPr>
-          <w:rFonts w:ascii="Times New Roman,Bold" w:eastAsia="Times New Roman" w:hAnsi="Times New Roman,Bold" w:cs="Times New Roman"/>
-          <w:sz w:val="28"/>
-          <w:szCs w:val="28"/>
-          <w:lang w:eastAsia="en-GB"/>
-        </w:rPr>
-      </w:pPr>
-    </w:p>
     <w:p>
       <w:pPr>
         <w:spacing w:before="100" w:beforeAutospacing="1" w:after="100" w:afterAutospacing="1" w:line="240" w:lineRule="auto"/>
@@ -761,6 +718,7 @@
         </w:rPr>
         <w:t xml:space="preserve"> </w:t>
       </w:r>
+      <w:proofErr w:type="spellStart"/>
       <w:r>
         <w:rPr>
           <w:rFonts w:ascii="Times New Roman" w:hAnsi="Times New Roman" w:cs="Times New Roman"/>
@@ -770,6 +728,7 @@
         </w:rPr>
         <w:t>пр</w:t>
       </w:r>
+      <w:proofErr w:type="spellEnd"/>
       <w:r>
         <w:rPr>
           <w:rFonts w:ascii="Times New Roman" w:hAnsi="Times New Roman" w:cs="Times New Roman"/>
@@ -845,6 +804,7 @@
         </w:rPr>
         <w:t xml:space="preserve"> </w:t>
       </w:r>
+      <w:proofErr w:type="spellStart"/>
       <w:r>
         <w:rPr>
           <w:rFonts w:ascii="Times New Roman" w:hAnsi="Times New Roman" w:cs="Times New Roman"/>
@@ -854,6 +814,7 @@
         </w:rPr>
         <w:t>доп</w:t>
       </w:r>
+      <w:proofErr w:type="spellEnd"/>
       <w:r>
         <w:rPr>
           <w:rFonts w:ascii="Times New Roman" w:hAnsi="Times New Roman" w:cs="Times New Roman"/>
@@ -961,6 +922,7 @@
         </w:rPr>
         <w:t xml:space="preserve"> </w:t>
       </w:r>
+      <w:proofErr w:type="spellStart"/>
       <w:r>
         <w:rPr>
           <w:rFonts w:ascii="Times New Roman" w:hAnsi="Times New Roman" w:cs="Times New Roman"/>
@@ -970,6 +932,7 @@
         </w:rPr>
         <w:t>пр</w:t>
       </w:r>
+      <w:proofErr w:type="spellEnd"/>
       <w:r>
         <w:rPr>
           <w:rFonts w:ascii="Times New Roman" w:hAnsi="Times New Roman" w:cs="Times New Roman"/>
@@ -1044,6 +1007,7 @@
         </w:rPr>
         <w:t xml:space="preserve"> </w:t>
       </w:r>
+      <w:proofErr w:type="spellStart"/>
       <w:r>
         <w:rPr>
           <w:rFonts w:ascii="Times New Roman" w:hAnsi="Times New Roman" w:cs="Times New Roman"/>
@@ -1053,6 +1017,7 @@
         </w:rPr>
         <w:t>доп</w:t>
       </w:r>
+      <w:proofErr w:type="spellEnd"/>
       <w:r>
         <w:rPr>
           <w:rFonts w:ascii="Times New Roman" w:hAnsi="Times New Roman" w:cs="Times New Roman"/>
@@ -1252,6 +1217,7 @@
         </w:rPr>
         <w:t xml:space="preserve"> </w:t>
       </w:r>
+      <w:proofErr w:type="spellStart"/>
       <w:r>
         <w:rPr>
           <w:rFonts w:ascii="Times New Roman" w:hAnsi="Times New Roman" w:cs="Times New Roman"/>
@@ -1261,6 +1227,7 @@
         </w:rPr>
         <w:t>пр</w:t>
       </w:r>
+      <w:proofErr w:type="spellEnd"/>
       <w:r>
         <w:rPr>
           <w:rFonts w:ascii="Times New Roman" w:hAnsi="Times New Roman" w:cs="Times New Roman"/>
@@ -1345,6 +1312,7 @@
         </w:rPr>
         <w:t xml:space="preserve"> </w:t>
       </w:r>
+      <w:proofErr w:type="spellStart"/>
       <w:r>
         <w:rPr>
           <w:rFonts w:ascii="Times New Roman" w:hAnsi="Times New Roman" w:cs="Times New Roman"/>
@@ -1354,6 +1322,7 @@
         </w:rPr>
         <w:t>пр</w:t>
       </w:r>
+      <w:proofErr w:type="spellEnd"/>
       <w:r>
         <w:rPr>
           <w:rFonts w:ascii="Times New Roman" w:hAnsi="Times New Roman" w:cs="Times New Roman"/>
@@ -1363,6 +1332,7 @@
         </w:rPr>
         <w:t xml:space="preserve">= </w:t>
       </w:r>
+      <w:proofErr w:type="gramStart"/>
       <w:r>
         <w:rPr>
           <w:rFonts w:ascii="Times New Roman" w:hAnsi="Times New Roman" w:cs="Times New Roman"/>
@@ -1381,6 +1351,7 @@
         </w:rPr>
         <w:t>;</w:t>
       </w:r>
+      <w:proofErr w:type="gramEnd"/>
     </w:p>
     <w:tbl>
       <w:tblPr>
@@ -2837,6 +2808,7 @@
               </w:rPr>
               <w:t>]</w:t>
             </w:r>
+            <w:proofErr w:type="spellStart"/>
             <w:r>
               <w:rPr>
                 <w:rFonts w:ascii="Times New Roman" w:hAnsi="Times New Roman" w:cs="Times New Roman"/>
@@ -2846,6 +2818,7 @@
               </w:rPr>
               <w:t>пр</w:t>
             </w:r>
+            <w:proofErr w:type="spellEnd"/>
           </w:p>
           <w:p>
             <w:pPr>
@@ -3541,6 +3514,7 @@
               </w:rPr>
               <w:t>]</w:t>
             </w:r>
+            <w:proofErr w:type="spellStart"/>
             <w:r>
               <w:rPr>
                 <w:rFonts w:ascii="Times New Roman" w:hAnsi="Times New Roman" w:cs="Times New Roman"/>
@@ -3550,6 +3524,7 @@
               </w:rPr>
               <w:t>пр</w:t>
             </w:r>
+            <w:proofErr w:type="spellEnd"/>
           </w:p>
           <w:p>
             <w:pPr>
@@ -4350,6 +4325,7 @@
         </w:rPr>
         <w:t>]</w:t>
       </w:r>
+      <w:proofErr w:type="spellStart"/>
       <w:r>
         <w:rPr>
           <w:rFonts w:ascii="Times New Roman" w:hAnsi="Times New Roman" w:cs="Times New Roman"/>
@@ -4360,6 +4336,7 @@
         </w:rPr>
         <w:t>пр</w:t>
       </w:r>
+      <w:proofErr w:type="spellEnd"/>
       <w:r>
         <w:rPr>
           <w:rFonts w:ascii="Times New Roman" w:hAnsi="Times New Roman" w:cs="Times New Roman"/>
@@ -4595,6 +4572,7 @@
           <w:sz w:val="28"/>
           <w:szCs w:val="28"/>
         </w:rPr>
+        <w:lastRenderedPageBreak/>
         <w:t>Б</w:t>
       </w:r>
       <w:r>
@@ -4652,7 +4630,27 @@
           <w:szCs w:val="28"/>
           <w:lang w:val="en-US"/>
         </w:rPr>
-        <w:t xml:space="preserve"> &lt; 0):</w:t>
+        <w:t xml:space="preserve"> </w:t>
+      </w:r>
+      <w:proofErr w:type="gramStart"/>
+      <w:r>
+        <w:rPr>
+          <w:rFonts w:ascii="Times New Roman" w:hAnsi="Times New Roman" w:cs="Times New Roman"/>
+          <w:sz w:val="28"/>
+          <w:szCs w:val="28"/>
+          <w:lang w:val="en-US"/>
+        </w:rPr>
+        <w:t>&lt; 0</w:t>
+      </w:r>
+      <w:proofErr w:type="gramEnd"/>
+      <w:r>
+        <w:rPr>
+          <w:rFonts w:ascii="Times New Roman" w:hAnsi="Times New Roman" w:cs="Times New Roman"/>
+          <w:sz w:val="28"/>
+          <w:szCs w:val="28"/>
+          <w:lang w:val="en-US"/>
+        </w:rPr>
+        <w:t>):</w:t>
       </w:r>
     </w:p>
     <w:p>
@@ -4707,6 +4705,7 @@
         </w:rPr>
         <w:t xml:space="preserve"> </w:t>
       </w:r>
+      <w:proofErr w:type="spellStart"/>
       <w:r>
         <w:rPr>
           <w:rFonts w:ascii="Times New Roman" w:hAnsi="Times New Roman" w:cs="Times New Roman"/>
@@ -4716,6 +4715,7 @@
         </w:rPr>
         <w:t>доп</w:t>
       </w:r>
+      <w:proofErr w:type="spellEnd"/>
       <w:r>
         <w:rPr>
           <w:rFonts w:ascii="Times New Roman" w:hAnsi="Times New Roman" w:cs="Times New Roman"/>
@@ -4781,6 +4781,7 @@
         </w:rPr>
         <w:t xml:space="preserve"> </w:t>
       </w:r>
+      <w:proofErr w:type="spellStart"/>
       <w:r>
         <w:rPr>
           <w:rFonts w:ascii="Times New Roman" w:hAnsi="Times New Roman" w:cs="Times New Roman"/>
@@ -4790,6 +4791,7 @@
         </w:rPr>
         <w:t>доп</w:t>
       </w:r>
+      <w:proofErr w:type="spellEnd"/>
       <w:r>
         <w:rPr>
           <w:rFonts w:ascii="Times New Roman" w:hAnsi="Times New Roman" w:cs="Times New Roman"/>
@@ -6414,6 +6416,7 @@
               </w:rPr>
               <w:t>-</w:t>
             </w:r>
+            <w:proofErr w:type="gramStart"/>
             <w:r>
               <w:rPr>
                 <w:rFonts w:ascii="Times New Roman" w:hAnsi="Times New Roman" w:cs="Times New Roman"/>
@@ -6432,6 +6435,7 @@
               </w:rPr>
               <w:t>]</w:t>
             </w:r>
+            <w:proofErr w:type="spellStart"/>
             <w:r>
               <w:rPr>
                 <w:rFonts w:ascii="Times New Roman" w:hAnsi="Times New Roman" w:cs="Times New Roman"/>
@@ -6441,6 +6445,8 @@
               </w:rPr>
               <w:t>доп</w:t>
             </w:r>
+            <w:proofErr w:type="spellEnd"/>
+            <w:proofErr w:type="gramEnd"/>
           </w:p>
           <w:p>
             <w:pPr>
@@ -6764,21 +6770,21 @@
           </w:tcPr>
           <w:p>
             <w:pPr>
-              <w:spacing w:after="0"/>
-              <w:jc w:val="center"/>
-              <w:rPr>
-                <w:rFonts w:ascii="Times New Roman" w:hAnsi="Times New Roman" w:cs="Times New Roman"/>
-                <w:sz w:val="24"/>
-                <w:szCs w:val="24"/>
-              </w:rPr>
-            </w:pPr>
-            <w:r>
-              <w:rPr>
-                <w:rFonts w:ascii="Times New Roman" w:hAnsi="Times New Roman" w:cs="Times New Roman"/>
-                <w:sz w:val="24"/>
-                <w:szCs w:val="24"/>
-              </w:rPr>
-              <w:t>Сложение СЧП с множимым</w:t>
+              <w:spacing w:after="0" w:line="240" w:lineRule="auto"/>
+              <w:jc w:val="center"/>
+              <w:rPr>
+                <w:rFonts w:ascii="Times New Roman" w:hAnsi="Times New Roman" w:cs="Times New Roman"/>
+                <w:sz w:val="24"/>
+                <w:szCs w:val="24"/>
+              </w:rPr>
+            </w:pPr>
+            <w:r>
+              <w:rPr>
+                <w:rFonts w:ascii="Times New Roman" w:hAnsi="Times New Roman" w:cs="Times New Roman"/>
+                <w:sz w:val="24"/>
+                <w:szCs w:val="24"/>
+              </w:rPr>
+              <w:t>Вычитание множимого из СЧП</w:t>
             </w:r>
           </w:p>
           <w:p>
@@ -6858,6 +6864,7 @@
               </w:rPr>
               <w:t>-</w:t>
             </w:r>
+            <w:proofErr w:type="gramStart"/>
             <w:r>
               <w:rPr>
                 <w:rFonts w:ascii="Times New Roman" w:hAnsi="Times New Roman" w:cs="Times New Roman"/>
@@ -6876,6 +6883,7 @@
               </w:rPr>
               <w:t>]</w:t>
             </w:r>
+            <w:proofErr w:type="spellStart"/>
             <w:r>
               <w:rPr>
                 <w:rFonts w:ascii="Times New Roman" w:hAnsi="Times New Roman" w:cs="Times New Roman"/>
@@ -6885,6 +6893,8 @@
               </w:rPr>
               <w:t>доп</w:t>
             </w:r>
+            <w:proofErr w:type="spellEnd"/>
+            <w:proofErr w:type="gramEnd"/>
           </w:p>
           <w:p>
             <w:pPr>
@@ -7182,21 +7192,21 @@
           </w:tcPr>
           <w:p>
             <w:pPr>
-              <w:spacing w:after="0"/>
-              <w:jc w:val="center"/>
-              <w:rPr>
-                <w:rFonts w:ascii="Times New Roman" w:hAnsi="Times New Roman" w:cs="Times New Roman"/>
-                <w:sz w:val="24"/>
-                <w:szCs w:val="24"/>
-              </w:rPr>
-            </w:pPr>
-            <w:r>
-              <w:rPr>
-                <w:rFonts w:ascii="Times New Roman" w:hAnsi="Times New Roman" w:cs="Times New Roman"/>
-                <w:sz w:val="24"/>
-                <w:szCs w:val="24"/>
-              </w:rPr>
-              <w:t>Сложение СЧП с множимым</w:t>
+              <w:spacing w:after="0" w:line="240" w:lineRule="auto"/>
+              <w:jc w:val="center"/>
+              <w:rPr>
+                <w:rFonts w:ascii="Times New Roman" w:hAnsi="Times New Roman" w:cs="Times New Roman"/>
+                <w:sz w:val="24"/>
+                <w:szCs w:val="24"/>
+              </w:rPr>
+            </w:pPr>
+            <w:r>
+              <w:rPr>
+                <w:rFonts w:ascii="Times New Roman" w:hAnsi="Times New Roman" w:cs="Times New Roman"/>
+                <w:sz w:val="24"/>
+                <w:szCs w:val="24"/>
+              </w:rPr>
+              <w:t>Вычитание множимого из СЧП</w:t>
             </w:r>
           </w:p>
           <w:p>
@@ -7479,6 +7489,7 @@
               </w:rPr>
               <w:t>-</w:t>
             </w:r>
+            <w:proofErr w:type="gramStart"/>
             <w:r>
               <w:rPr>
                 <w:rFonts w:ascii="Times New Roman" w:hAnsi="Times New Roman" w:cs="Times New Roman"/>
@@ -7497,6 +7508,7 @@
               </w:rPr>
               <w:t>]</w:t>
             </w:r>
+            <w:proofErr w:type="spellStart"/>
             <w:r>
               <w:rPr>
                 <w:rFonts w:ascii="Times New Roman" w:hAnsi="Times New Roman" w:cs="Times New Roman"/>
@@ -7506,6 +7518,8 @@
               </w:rPr>
               <w:t>доп</w:t>
             </w:r>
+            <w:proofErr w:type="spellEnd"/>
+            <w:proofErr w:type="gramEnd"/>
           </w:p>
           <w:p>
             <w:pPr>
@@ -7831,21 +7845,21 @@
           </w:tcPr>
           <w:p>
             <w:pPr>
-              <w:spacing w:after="0"/>
-              <w:jc w:val="center"/>
-              <w:rPr>
-                <w:rFonts w:ascii="Times New Roman" w:hAnsi="Times New Roman" w:cs="Times New Roman"/>
-                <w:sz w:val="24"/>
-                <w:szCs w:val="24"/>
-              </w:rPr>
-            </w:pPr>
-            <w:r>
-              <w:rPr>
-                <w:rFonts w:ascii="Times New Roman" w:hAnsi="Times New Roman" w:cs="Times New Roman"/>
-                <w:sz w:val="24"/>
-                <w:szCs w:val="24"/>
-              </w:rPr>
-              <w:t>Сложение СЧП с множимым</w:t>
+              <w:spacing w:after="0" w:line="240" w:lineRule="auto"/>
+              <w:jc w:val="center"/>
+              <w:rPr>
+                <w:rFonts w:ascii="Times New Roman" w:hAnsi="Times New Roman" w:cs="Times New Roman"/>
+                <w:sz w:val="24"/>
+                <w:szCs w:val="24"/>
+              </w:rPr>
+            </w:pPr>
+            <w:r>
+              <w:rPr>
+                <w:rFonts w:ascii="Times New Roman" w:hAnsi="Times New Roman" w:cs="Times New Roman"/>
+                <w:sz w:val="24"/>
+                <w:szCs w:val="24"/>
+              </w:rPr>
+              <w:t>Вычитание множимого из СЧП</w:t>
             </w:r>
           </w:p>
           <w:p>
@@ -7928,6 +7942,7 @@
               </w:rPr>
               <w:t>-</w:t>
             </w:r>
+            <w:proofErr w:type="gramStart"/>
             <w:r>
               <w:rPr>
                 <w:rFonts w:ascii="Times New Roman" w:hAnsi="Times New Roman" w:cs="Times New Roman"/>
@@ -7946,6 +7961,7 @@
               </w:rPr>
               <w:t>]</w:t>
             </w:r>
+            <w:proofErr w:type="spellStart"/>
             <w:r>
               <w:rPr>
                 <w:rFonts w:ascii="Times New Roman" w:hAnsi="Times New Roman" w:cs="Times New Roman"/>
@@ -7955,6 +7971,8 @@
               </w:rPr>
               <w:t>пр</w:t>
             </w:r>
+            <w:proofErr w:type="spellEnd"/>
+            <w:proofErr w:type="gramEnd"/>
           </w:p>
           <w:p>
             <w:pPr>
@@ -8323,6 +8341,7 @@
         </w:rPr>
         <w:t>]</w:t>
       </w:r>
+      <w:proofErr w:type="spellStart"/>
       <w:r>
         <w:rPr>
           <w:rFonts w:ascii="Times New Roman" w:hAnsi="Times New Roman" w:cs="Times New Roman"/>
@@ -8333,6 +8352,7 @@
         </w:rPr>
         <w:t>пр</w:t>
       </w:r>
+      <w:proofErr w:type="spellEnd"/>
       <w:r>
         <w:rPr>
           <w:rFonts w:ascii="Times New Roman" w:hAnsi="Times New Roman" w:cs="Times New Roman"/>
@@ -8368,6 +8388,7 @@
         </w:rPr>
         <w:t>]</w:t>
       </w:r>
+      <w:proofErr w:type="spellStart"/>
       <w:r>
         <w:rPr>
           <w:rFonts w:ascii="Times New Roman" w:hAnsi="Times New Roman" w:cs="Times New Roman"/>
@@ -8378,6 +8399,7 @@
         </w:rPr>
         <w:t>доп</w:t>
       </w:r>
+      <w:proofErr w:type="spellEnd"/>
       <w:r>
         <w:rPr>
           <w:rFonts w:ascii="Times New Roman" w:hAnsi="Times New Roman" w:cs="Times New Roman"/>
@@ -8404,6 +8426,7 @@
         </w:rPr>
         <w:t>]</w:t>
       </w:r>
+      <w:proofErr w:type="spellStart"/>
       <w:r>
         <w:rPr>
           <w:rFonts w:ascii="Times New Roman" w:hAnsi="Times New Roman" w:cs="Times New Roman"/>
@@ -8414,6 +8437,7 @@
         </w:rPr>
         <w:t>доп</w:t>
       </w:r>
+      <w:proofErr w:type="spellEnd"/>
       <w:r>
         <w:rPr>
           <w:rFonts w:ascii="Times New Roman" w:hAnsi="Times New Roman" w:cs="Times New Roman"/>
@@ -8688,7 +8712,27 @@
           <w:szCs w:val="28"/>
           <w:lang w:val="en-US"/>
         </w:rPr>
-        <w:t>A &lt; 0, B &gt; 0)</w:t>
+        <w:t xml:space="preserve">A </w:t>
+      </w:r>
+      <w:proofErr w:type="gramStart"/>
+      <w:r>
+        <w:rPr>
+          <w:rFonts w:ascii="Times New Roman" w:hAnsi="Times New Roman" w:cs="Times New Roman"/>
+          <w:sz w:val="28"/>
+          <w:szCs w:val="28"/>
+          <w:lang w:val="en-US"/>
+        </w:rPr>
+        <w:t>&lt; 0</w:t>
+      </w:r>
+      <w:proofErr w:type="gramEnd"/>
+      <w:r>
+        <w:rPr>
+          <w:rFonts w:ascii="Times New Roman" w:hAnsi="Times New Roman" w:cs="Times New Roman"/>
+          <w:sz w:val="28"/>
+          <w:szCs w:val="28"/>
+          <w:lang w:val="en-US"/>
+        </w:rPr>
+        <w:t>, B &gt; 0)</w:t>
       </w:r>
       <w:r>
         <w:rPr>
@@ -8749,6 +8793,7 @@
         </w:rPr>
         <w:t xml:space="preserve"> </w:t>
       </w:r>
+      <w:proofErr w:type="spellStart"/>
       <w:r>
         <w:rPr>
           <w:rFonts w:ascii="Times New Roman" w:hAnsi="Times New Roman" w:cs="Times New Roman"/>
@@ -8758,6 +8803,7 @@
         </w:rPr>
         <w:t>доп</w:t>
       </w:r>
+      <w:proofErr w:type="spellEnd"/>
       <w:r>
         <w:rPr>
           <w:rFonts w:ascii="Times New Roman" w:hAnsi="Times New Roman" w:cs="Times New Roman"/>
@@ -8823,6 +8869,7 @@
         </w:rPr>
         <w:t xml:space="preserve"> </w:t>
       </w:r>
+      <w:proofErr w:type="spellStart"/>
       <w:r>
         <w:rPr>
           <w:rFonts w:ascii="Times New Roman" w:hAnsi="Times New Roman" w:cs="Times New Roman"/>
@@ -8832,6 +8879,7 @@
         </w:rPr>
         <w:t>пр</w:t>
       </w:r>
+      <w:proofErr w:type="spellEnd"/>
       <w:r>
         <w:rPr>
           <w:rFonts w:ascii="Times New Roman" w:hAnsi="Times New Roman" w:cs="Times New Roman"/>
@@ -8841,6 +8889,7 @@
         </w:rPr>
         <w:t xml:space="preserve">= </w:t>
       </w:r>
+      <w:proofErr w:type="gramStart"/>
       <w:r>
         <w:rPr>
           <w:rFonts w:ascii="Times New Roman" w:hAnsi="Times New Roman" w:cs="Times New Roman"/>
@@ -8859,6 +8908,7 @@
         </w:rPr>
         <w:t>;</w:t>
       </w:r>
+      <w:proofErr w:type="gramEnd"/>
     </w:p>
     <w:p>
       <w:pPr>
@@ -10291,6 +10341,7 @@
               </w:rPr>
               <w:t>-</w:t>
             </w:r>
+            <w:proofErr w:type="gramStart"/>
             <w:r>
               <w:rPr>
                 <w:rFonts w:ascii="Times New Roman" w:hAnsi="Times New Roman" w:cs="Times New Roman"/>
@@ -10309,6 +10360,7 @@
               </w:rPr>
               <w:t>]</w:t>
             </w:r>
+            <w:proofErr w:type="spellStart"/>
             <w:r>
               <w:rPr>
                 <w:rFonts w:ascii="Times New Roman" w:hAnsi="Times New Roman" w:cs="Times New Roman"/>
@@ -10318,6 +10370,8 @@
               </w:rPr>
               <w:t>доп</w:t>
             </w:r>
+            <w:proofErr w:type="spellEnd"/>
+            <w:proofErr w:type="gramEnd"/>
           </w:p>
           <w:p>
             <w:pPr>
@@ -10672,21 +10726,21 @@
           </w:tcPr>
           <w:p>
             <w:pPr>
-              <w:spacing w:after="0"/>
-              <w:jc w:val="center"/>
-              <w:rPr>
-                <w:rFonts w:ascii="Times New Roman" w:hAnsi="Times New Roman" w:cs="Times New Roman"/>
-                <w:sz w:val="24"/>
-                <w:szCs w:val="24"/>
-              </w:rPr>
-            </w:pPr>
-            <w:r>
-              <w:rPr>
-                <w:rFonts w:ascii="Times New Roman" w:hAnsi="Times New Roman" w:cs="Times New Roman"/>
-                <w:sz w:val="24"/>
-                <w:szCs w:val="24"/>
-              </w:rPr>
-              <w:t>Сложение СЧП с множимым</w:t>
+              <w:spacing w:after="0" w:line="240" w:lineRule="auto"/>
+              <w:jc w:val="center"/>
+              <w:rPr>
+                <w:rFonts w:ascii="Times New Roman" w:hAnsi="Times New Roman" w:cs="Times New Roman"/>
+                <w:sz w:val="24"/>
+                <w:szCs w:val="24"/>
+              </w:rPr>
+            </w:pPr>
+            <w:r>
+              <w:rPr>
+                <w:rFonts w:ascii="Times New Roman" w:hAnsi="Times New Roman" w:cs="Times New Roman"/>
+                <w:sz w:val="24"/>
+                <w:szCs w:val="24"/>
+              </w:rPr>
+              <w:t>Вычитание множимого из СЧП</w:t>
             </w:r>
           </w:p>
           <w:p>
@@ -10951,6 +11005,7 @@
               </w:rPr>
               <w:t>-</w:t>
             </w:r>
+            <w:proofErr w:type="gramStart"/>
             <w:r>
               <w:rPr>
                 <w:rFonts w:ascii="Times New Roman" w:hAnsi="Times New Roman" w:cs="Times New Roman"/>
@@ -10970,6 +11025,7 @@
               </w:rPr>
               <w:t>]</w:t>
             </w:r>
+            <w:proofErr w:type="spellStart"/>
             <w:r>
               <w:rPr>
                 <w:rFonts w:ascii="Times New Roman" w:hAnsi="Times New Roman" w:cs="Times New Roman"/>
@@ -10979,6 +11035,8 @@
               </w:rPr>
               <w:t>доп</w:t>
             </w:r>
+            <w:proofErr w:type="spellEnd"/>
+            <w:proofErr w:type="gramEnd"/>
           </w:p>
           <w:p>
             <w:pPr>
@@ -11303,21 +11361,21 @@
           </w:tcPr>
           <w:p>
             <w:pPr>
-              <w:spacing w:after="0"/>
-              <w:jc w:val="center"/>
-              <w:rPr>
-                <w:rFonts w:ascii="Times New Roman" w:hAnsi="Times New Roman" w:cs="Times New Roman"/>
-                <w:sz w:val="24"/>
-                <w:szCs w:val="24"/>
-              </w:rPr>
-            </w:pPr>
-            <w:r>
-              <w:rPr>
-                <w:rFonts w:ascii="Times New Roman" w:hAnsi="Times New Roman" w:cs="Times New Roman"/>
-                <w:sz w:val="24"/>
-                <w:szCs w:val="24"/>
-              </w:rPr>
-              <w:t>Сложение СЧП с множимым</w:t>
+              <w:spacing w:after="0" w:line="240" w:lineRule="auto"/>
+              <w:jc w:val="center"/>
+              <w:rPr>
+                <w:rFonts w:ascii="Times New Roman" w:hAnsi="Times New Roman" w:cs="Times New Roman"/>
+                <w:sz w:val="24"/>
+                <w:szCs w:val="24"/>
+              </w:rPr>
+            </w:pPr>
+            <w:r>
+              <w:rPr>
+                <w:rFonts w:ascii="Times New Roman" w:hAnsi="Times New Roman" w:cs="Times New Roman"/>
+                <w:sz w:val="24"/>
+                <w:szCs w:val="24"/>
+              </w:rPr>
+              <w:t>Вычитание множимого из СЧП</w:t>
             </w:r>
           </w:p>
           <w:p>
@@ -11612,6 +11670,7 @@
         </w:rPr>
         <w:t>]</w:t>
       </w:r>
+      <w:proofErr w:type="spellStart"/>
       <w:r>
         <w:rPr>
           <w:rFonts w:ascii="Times New Roman" w:hAnsi="Times New Roman" w:cs="Times New Roman"/>
@@ -11622,6 +11681,7 @@
         </w:rPr>
         <w:t>доп</w:t>
       </w:r>
+      <w:proofErr w:type="spellEnd"/>
       <w:r>
         <w:rPr>
           <w:rFonts w:ascii="Times New Roman" w:hAnsi="Times New Roman" w:cs="Times New Roman"/>
@@ -11657,6 +11717,7 @@
         </w:rPr>
         <w:t>]</w:t>
       </w:r>
+      <w:proofErr w:type="spellStart"/>
       <w:r>
         <w:rPr>
           <w:rFonts w:ascii="Times New Roman" w:hAnsi="Times New Roman" w:cs="Times New Roman"/>
@@ -11667,6 +11728,7 @@
         </w:rPr>
         <w:t>доп</w:t>
       </w:r>
+      <w:proofErr w:type="spellEnd"/>
       <w:r>
         <w:rPr>
           <w:rFonts w:ascii="Times New Roman" w:hAnsi="Times New Roman" w:cs="Times New Roman"/>
@@ -11702,6 +11764,7 @@
         </w:rPr>
         <w:t>]</w:t>
       </w:r>
+      <w:proofErr w:type="spellStart"/>
       <w:r>
         <w:rPr>
           <w:rFonts w:ascii="Times New Roman" w:hAnsi="Times New Roman" w:cs="Times New Roman"/>
@@ -11712,6 +11775,7 @@
         </w:rPr>
         <w:t>пр</w:t>
       </w:r>
+      <w:proofErr w:type="spellEnd"/>
       <w:r>
         <w:rPr>
           <w:rFonts w:ascii="Times New Roman" w:hAnsi="Times New Roman" w:cs="Times New Roman"/>
@@ -11864,6 +11928,7 @@
         </w:rPr>
         <w:t>]</w:t>
       </w:r>
+      <w:proofErr w:type="spellStart"/>
       <w:r>
         <w:rPr>
           <w:rFonts w:ascii="Times New Roman" w:hAnsi="Times New Roman" w:cs="Times New Roman"/>
@@ -11874,6 +11939,7 @@
         </w:rPr>
         <w:t>пр</w:t>
       </w:r>
+      <w:proofErr w:type="spellEnd"/>
       <w:r>
         <w:rPr>
           <w:rFonts w:ascii="Times New Roman" w:hAnsi="Times New Roman" w:cs="Times New Roman"/>
@@ -12149,6 +12215,7 @@
         </w:rPr>
         <w:t>(</w:t>
       </w:r>
+      <w:proofErr w:type="gramStart"/>
       <w:r>
         <w:rPr>
           <w:rFonts w:ascii="Times New Roman" w:hAnsi="Times New Roman" w:cs="Times New Roman"/>
@@ -12175,7 +12242,17 @@
           <w:szCs w:val="28"/>
           <w:lang w:val="en-US"/>
         </w:rPr>
-        <w:t xml:space="preserve">&gt; 0, </w:t>
+        <w:t>&gt;</w:t>
+      </w:r>
+      <w:proofErr w:type="gramEnd"/>
+      <w:r>
+        <w:rPr>
+          <w:rFonts w:ascii="Times New Roman" w:hAnsi="Times New Roman" w:cs="Times New Roman"/>
+          <w:sz w:val="28"/>
+          <w:szCs w:val="28"/>
+          <w:lang w:val="en-US"/>
+        </w:rPr>
+        <w:t xml:space="preserve"> 0, </w:t>
       </w:r>
       <w:r>
         <w:rPr>
@@ -12267,6 +12344,7 @@
         </w:rPr>
         <w:t xml:space="preserve"> </w:t>
       </w:r>
+      <w:proofErr w:type="spellStart"/>
       <w:r>
         <w:rPr>
           <w:rFonts w:ascii="Times New Roman" w:hAnsi="Times New Roman" w:cs="Times New Roman"/>
@@ -12276,6 +12354,7 @@
         </w:rPr>
         <w:t>пр</w:t>
       </w:r>
+      <w:proofErr w:type="spellEnd"/>
       <w:r>
         <w:rPr>
           <w:rFonts w:ascii="Times New Roman" w:hAnsi="Times New Roman" w:cs="Times New Roman"/>
@@ -12360,6 +12439,7 @@
         </w:rPr>
         <w:t xml:space="preserve"> </w:t>
       </w:r>
+      <w:proofErr w:type="spellStart"/>
       <w:r>
         <w:rPr>
           <w:rFonts w:ascii="Times New Roman" w:hAnsi="Times New Roman" w:cs="Times New Roman"/>
@@ -12369,6 +12449,7 @@
         </w:rPr>
         <w:t>доп</w:t>
       </w:r>
+      <w:proofErr w:type="spellEnd"/>
       <w:r>
         <w:rPr>
           <w:rFonts w:ascii="Times New Roman" w:hAnsi="Times New Roman" w:cs="Times New Roman"/>
@@ -12378,6 +12459,7 @@
         </w:rPr>
         <w:t xml:space="preserve">= </w:t>
       </w:r>
+      <w:proofErr w:type="gramStart"/>
       <w:r>
         <w:rPr>
           <w:rFonts w:ascii="Times New Roman" w:hAnsi="Times New Roman" w:cs="Times New Roman"/>
@@ -12396,6 +12478,7 @@
         </w:rPr>
         <w:t>;</w:t>
       </w:r>
+      <w:proofErr w:type="gramEnd"/>
     </w:p>
     <w:p>
       <w:pPr>
@@ -14029,6 +14112,7 @@
               </w:rPr>
               <w:t>]</w:t>
             </w:r>
+            <w:proofErr w:type="spellStart"/>
             <w:r>
               <w:rPr>
                 <w:rFonts w:ascii="Times New Roman" w:hAnsi="Times New Roman" w:cs="Times New Roman"/>
@@ -14038,6 +14122,7 @@
               </w:rPr>
               <w:t>пр</w:t>
             </w:r>
+            <w:proofErr w:type="spellEnd"/>
           </w:p>
           <w:p>
             <w:pPr>
@@ -14681,8 +14766,19 @@
                 <w:szCs w:val="24"/>
                 <w:vertAlign w:val="subscript"/>
               </w:rPr>
-              <w:t xml:space="preserve"> пр</w:t>
-            </w:r>
+              <w:t xml:space="preserve"> </w:t>
+            </w:r>
+            <w:proofErr w:type="spellStart"/>
+            <w:r>
+              <w:rPr>
+                <w:rFonts w:ascii="Times New Roman" w:hAnsi="Times New Roman" w:cs="Times New Roman"/>
+                <w:sz w:val="24"/>
+                <w:szCs w:val="24"/>
+                <w:vertAlign w:val="subscript"/>
+              </w:rPr>
+              <w:t>пр</w:t>
+            </w:r>
+            <w:proofErr w:type="spellEnd"/>
           </w:p>
           <w:p>
             <w:pPr>
@@ -15428,6 +15524,7 @@
               </w:rPr>
               <w:t>]</w:t>
             </w:r>
+            <w:proofErr w:type="spellStart"/>
             <w:r>
               <w:rPr>
                 <w:rFonts w:ascii="Times New Roman" w:hAnsi="Times New Roman" w:cs="Times New Roman"/>
@@ -15437,6 +15534,7 @@
               </w:rPr>
               <w:t>пр</w:t>
             </w:r>
+            <w:proofErr w:type="spellEnd"/>
           </w:p>
           <w:p>
             <w:pPr>
@@ -15928,6 +16026,7 @@
               </w:rPr>
               <w:t>]</w:t>
             </w:r>
+            <w:proofErr w:type="spellStart"/>
             <w:r>
               <w:rPr>
                 <w:rFonts w:ascii="Times New Roman" w:hAnsi="Times New Roman" w:cs="Times New Roman"/>
@@ -15937,6 +16036,7 @@
               </w:rPr>
               <w:t>доп</w:t>
             </w:r>
+            <w:proofErr w:type="spellEnd"/>
           </w:p>
           <w:p>
             <w:pPr>
@@ -16351,6 +16451,7 @@
         </w:rPr>
         <w:t>]</w:t>
       </w:r>
+      <w:proofErr w:type="spellStart"/>
       <w:r>
         <w:rPr>
           <w:rFonts w:ascii="Times New Roman" w:hAnsi="Times New Roman" w:cs="Times New Roman"/>
@@ -16361,6 +16462,7 @@
         </w:rPr>
         <w:t>доп</w:t>
       </w:r>
+      <w:proofErr w:type="spellEnd"/>
       <w:r>
         <w:rPr>
           <w:rFonts w:ascii="Times New Roman" w:hAnsi="Times New Roman" w:cs="Times New Roman"/>
@@ -16387,6 +16489,7 @@
         </w:rPr>
         <w:t>]</w:t>
       </w:r>
+      <w:proofErr w:type="spellStart"/>
       <w:r>
         <w:rPr>
           <w:rFonts w:ascii="Times New Roman" w:hAnsi="Times New Roman" w:cs="Times New Roman"/>
@@ -16397,6 +16500,7 @@
         </w:rPr>
         <w:t>пр</w:t>
       </w:r>
+      <w:proofErr w:type="spellEnd"/>
       <w:r>
         <w:rPr>
           <w:rFonts w:ascii="Times New Roman" w:hAnsi="Times New Roman" w:cs="Times New Roman"/>
@@ -16423,6 +16527,7 @@
         </w:rPr>
         <w:t>]</w:t>
       </w:r>
+      <w:proofErr w:type="spellStart"/>
       <w:r>
         <w:rPr>
           <w:rFonts w:ascii="Times New Roman" w:hAnsi="Times New Roman" w:cs="Times New Roman"/>
@@ -16433,6 +16538,7 @@
         </w:rPr>
         <w:t>доп</w:t>
       </w:r>
+      <w:proofErr w:type="spellEnd"/>
       <w:r>
         <w:rPr>
           <w:rFonts w:ascii="Times New Roman" w:hAnsi="Times New Roman" w:cs="Times New Roman"/>
@@ -16568,6 +16674,7 @@
         </w:rPr>
         <w:t>]</w:t>
       </w:r>
+      <w:proofErr w:type="spellStart"/>
       <w:r>
         <w:rPr>
           <w:rFonts w:ascii="Times New Roman" w:hAnsi="Times New Roman" w:cs="Times New Roman"/>
@@ -16578,6 +16685,7 @@
         </w:rPr>
         <w:t>пр</w:t>
       </w:r>
+      <w:proofErr w:type="spellEnd"/>
       <w:r>
         <w:rPr>
           <w:rFonts w:ascii="Times New Roman" w:hAnsi="Times New Roman" w:cs="Times New Roman"/>
@@ -16970,6 +17078,7 @@
         </w:rPr>
         <w:t xml:space="preserve"> </w:t>
       </w:r>
+      <w:proofErr w:type="spellStart"/>
       <w:r>
         <w:rPr>
           <w:rFonts w:ascii="Times New Roman" w:hAnsi="Times New Roman" w:cs="Times New Roman"/>
@@ -16979,6 +17088,7 @@
         </w:rPr>
         <w:t>пр</w:t>
       </w:r>
+      <w:proofErr w:type="spellEnd"/>
       <w:r>
         <w:rPr>
           <w:rFonts w:ascii="Times New Roman" w:hAnsi="Times New Roman" w:cs="Times New Roman"/>
@@ -17027,6 +17137,7 @@
         </w:rPr>
         <w:t xml:space="preserve"> </w:t>
       </w:r>
+      <w:proofErr w:type="spellStart"/>
       <w:r>
         <w:rPr>
           <w:rFonts w:ascii="Times New Roman" w:hAnsi="Times New Roman" w:cs="Times New Roman"/>
@@ -17036,6 +17147,7 @@
         </w:rPr>
         <w:t>доп</w:t>
       </w:r>
+      <w:proofErr w:type="spellEnd"/>
       <w:r>
         <w:rPr>
           <w:rFonts w:ascii="Times New Roman" w:hAnsi="Times New Roman" w:cs="Times New Roman"/>
@@ -17098,6 +17210,7 @@
         </w:rPr>
         <w:t xml:space="preserve"> </w:t>
       </w:r>
+      <w:proofErr w:type="spellStart"/>
       <w:r>
         <w:rPr>
           <w:rFonts w:ascii="Times New Roman" w:hAnsi="Times New Roman" w:cs="Times New Roman"/>
@@ -17107,6 +17220,7 @@
         </w:rPr>
         <w:t>пр</w:t>
       </w:r>
+      <w:proofErr w:type="spellEnd"/>
       <w:r>
         <w:rPr>
           <w:rFonts w:ascii="Times New Roman" w:hAnsi="Times New Roman" w:cs="Times New Roman"/>
@@ -17145,6 +17259,7 @@
         </w:rPr>
         <w:t xml:space="preserve"> </w:t>
       </w:r>
+      <w:proofErr w:type="spellStart"/>
       <w:r>
         <w:rPr>
           <w:rFonts w:ascii="Times New Roman" w:hAnsi="Times New Roman" w:cs="Times New Roman"/>
@@ -17154,6 +17269,7 @@
         </w:rPr>
         <w:t>доп</w:t>
       </w:r>
+      <w:proofErr w:type="spellEnd"/>
       <w:r>
         <w:rPr>
           <w:rFonts w:ascii="Times New Roman" w:hAnsi="Times New Roman" w:cs="Times New Roman"/>
@@ -17293,6 +17409,7 @@
         </w:rPr>
         <w:t xml:space="preserve"> </w:t>
       </w:r>
+      <w:proofErr w:type="spellStart"/>
       <w:r>
         <w:rPr>
           <w:rFonts w:ascii="Times New Roman" w:hAnsi="Times New Roman" w:cs="Times New Roman"/>
@@ -17302,6 +17419,7 @@
         </w:rPr>
         <w:t>пр</w:t>
       </w:r>
+      <w:proofErr w:type="spellEnd"/>
       <w:r>
         <w:rPr>
           <w:rFonts w:ascii="Times New Roman" w:hAnsi="Times New Roman" w:cs="Times New Roman"/>
@@ -17350,6 +17468,7 @@
         </w:rPr>
         <w:t xml:space="preserve"> </w:t>
       </w:r>
+      <w:proofErr w:type="spellStart"/>
       <w:r>
         <w:rPr>
           <w:rFonts w:ascii="Times New Roman" w:hAnsi="Times New Roman" w:cs="Times New Roman"/>
@@ -17359,15 +17478,27 @@
         </w:rPr>
         <w:t>пр</w:t>
       </w:r>
-      <w:r>
-        <w:rPr>
-          <w:rFonts w:ascii="Times New Roman" w:hAnsi="Times New Roman" w:cs="Times New Roman"/>
-          <w:sz w:val="28"/>
-          <w:szCs w:val="28"/>
-          <w:lang w:val="en-US"/>
-        </w:rPr>
-        <w:t>= 0.1010000;</w:t>
-      </w:r>
+      <w:proofErr w:type="spellEnd"/>
+      <w:r>
+        <w:rPr>
+          <w:rFonts w:ascii="Times New Roman" w:hAnsi="Times New Roman" w:cs="Times New Roman"/>
+          <w:sz w:val="28"/>
+          <w:szCs w:val="28"/>
+          <w:lang w:val="en-US"/>
+        </w:rPr>
+        <w:t xml:space="preserve">= </w:t>
+      </w:r>
+      <w:proofErr w:type="gramStart"/>
+      <w:r>
+        <w:rPr>
+          <w:rFonts w:ascii="Times New Roman" w:hAnsi="Times New Roman" w:cs="Times New Roman"/>
+          <w:sz w:val="28"/>
+          <w:szCs w:val="28"/>
+          <w:lang w:val="en-US"/>
+        </w:rPr>
+        <w:t>0.1010000;</w:t>
+      </w:r>
+      <w:proofErr w:type="gramEnd"/>
     </w:p>
     <w:p>
       <w:pPr>
@@ -18948,6 +19079,7 @@
               </w:rPr>
               <w:t>]</w:t>
             </w:r>
+            <w:proofErr w:type="spellStart"/>
             <w:r>
               <w:rPr>
                 <w:rFonts w:ascii="Times New Roman" w:hAnsi="Times New Roman" w:cs="Times New Roman"/>
@@ -18957,6 +19089,7 @@
               </w:rPr>
               <w:t>доп</w:t>
             </w:r>
+            <w:proofErr w:type="spellEnd"/>
           </w:p>
           <w:p>
             <w:pPr>
@@ -19370,6 +19503,7 @@
               </w:rPr>
               <w:t>]</w:t>
             </w:r>
+            <w:proofErr w:type="spellStart"/>
             <w:r>
               <w:rPr>
                 <w:rFonts w:ascii="Times New Roman" w:hAnsi="Times New Roman" w:cs="Times New Roman"/>
@@ -19379,6 +19513,7 @@
               </w:rPr>
               <w:t>пр</w:t>
             </w:r>
+            <w:proofErr w:type="spellEnd"/>
           </w:p>
           <w:p>
             <w:pPr>
@@ -19798,6 +19933,7 @@
               </w:rPr>
               <w:t>]</w:t>
             </w:r>
+            <w:proofErr w:type="spellStart"/>
             <w:r>
               <w:rPr>
                 <w:rFonts w:ascii="Times New Roman" w:hAnsi="Times New Roman" w:cs="Times New Roman"/>
@@ -19807,6 +19943,7 @@
               </w:rPr>
               <w:t>доп</w:t>
             </w:r>
+            <w:proofErr w:type="spellEnd"/>
           </w:p>
           <w:p>
             <w:pPr>
@@ -20226,6 +20363,7 @@
               </w:rPr>
               <w:t>]</w:t>
             </w:r>
+            <w:proofErr w:type="spellStart"/>
             <w:r>
               <w:rPr>
                 <w:rFonts w:ascii="Times New Roman" w:hAnsi="Times New Roman" w:cs="Times New Roman"/>
@@ -20235,6 +20373,7 @@
               </w:rPr>
               <w:t>пр</w:t>
             </w:r>
+            <w:proofErr w:type="spellEnd"/>
           </w:p>
           <w:p>
             <w:pPr>
@@ -20664,6 +20803,7 @@
         </w:rPr>
         <w:t>]</w:t>
       </w:r>
+      <w:proofErr w:type="spellStart"/>
       <w:r>
         <w:rPr>
           <w:rFonts w:ascii="Times New Roman" w:hAnsi="Times New Roman" w:cs="Times New Roman"/>
@@ -20674,6 +20814,7 @@
         </w:rPr>
         <w:t>пр</w:t>
       </w:r>
+      <w:proofErr w:type="spellEnd"/>
       <w:r>
         <w:rPr>
           <w:rFonts w:ascii="Times New Roman" w:hAnsi="Times New Roman" w:cs="Times New Roman"/>
@@ -20830,7 +20971,27 @@
           <w:szCs w:val="28"/>
           <w:lang w:val="en-US"/>
         </w:rPr>
-        <w:t>A &lt; 0, B &gt; 0)</w:t>
+        <w:t xml:space="preserve">A </w:t>
+      </w:r>
+      <w:proofErr w:type="gramStart"/>
+      <w:r>
+        <w:rPr>
+          <w:rFonts w:ascii="Times New Roman" w:hAnsi="Times New Roman" w:cs="Times New Roman"/>
+          <w:sz w:val="28"/>
+          <w:szCs w:val="28"/>
+          <w:lang w:val="en-US"/>
+        </w:rPr>
+        <w:t>&lt; 0</w:t>
+      </w:r>
+      <w:proofErr w:type="gramEnd"/>
+      <w:r>
+        <w:rPr>
+          <w:rFonts w:ascii="Times New Roman" w:hAnsi="Times New Roman" w:cs="Times New Roman"/>
+          <w:sz w:val="28"/>
+          <w:szCs w:val="28"/>
+          <w:lang w:val="en-US"/>
+        </w:rPr>
+        <w:t>, B &gt; 0)</w:t>
       </w:r>
       <w:r>
         <w:rPr>
@@ -20891,6 +21052,7 @@
         </w:rPr>
         <w:t xml:space="preserve"> </w:t>
       </w:r>
+      <w:proofErr w:type="spellStart"/>
       <w:r>
         <w:rPr>
           <w:rFonts w:ascii="Times New Roman" w:hAnsi="Times New Roman" w:cs="Times New Roman"/>
@@ -20900,6 +21062,7 @@
         </w:rPr>
         <w:t>доп</w:t>
       </w:r>
+      <w:proofErr w:type="spellEnd"/>
       <w:r>
         <w:rPr>
           <w:rFonts w:ascii="Times New Roman" w:hAnsi="Times New Roman" w:cs="Times New Roman"/>
@@ -20956,6 +21119,7 @@
         </w:rPr>
         <w:t xml:space="preserve"> </w:t>
       </w:r>
+      <w:proofErr w:type="spellStart"/>
       <w:r>
         <w:rPr>
           <w:rFonts w:ascii="Times New Roman" w:hAnsi="Times New Roman" w:cs="Times New Roman"/>
@@ -20965,6 +21129,7 @@
         </w:rPr>
         <w:t>пр</w:t>
       </w:r>
+      <w:proofErr w:type="spellEnd"/>
       <w:r>
         <w:rPr>
           <w:rFonts w:ascii="Times New Roman" w:hAnsi="Times New Roman" w:cs="Times New Roman"/>
@@ -20974,6 +21139,7 @@
         </w:rPr>
         <w:t xml:space="preserve">= </w:t>
       </w:r>
+      <w:proofErr w:type="gramStart"/>
       <w:r>
         <w:rPr>
           <w:rFonts w:ascii="Times New Roman" w:hAnsi="Times New Roman" w:cs="Times New Roman"/>
@@ -20992,6 +21158,7 @@
         </w:rPr>
         <w:t>;</w:t>
       </w:r>
+      <w:proofErr w:type="gramEnd"/>
     </w:p>
     <w:p>
       <w:pPr>
@@ -22435,6 +22602,7 @@
               </w:rPr>
               <w:t>-</w:t>
             </w:r>
+            <w:proofErr w:type="gramStart"/>
             <w:r>
               <w:rPr>
                 <w:rFonts w:ascii="Times New Roman" w:hAnsi="Times New Roman" w:cs="Times New Roman"/>
@@ -22454,6 +22622,7 @@
               </w:rPr>
               <w:t>]</w:t>
             </w:r>
+            <w:proofErr w:type="spellStart"/>
             <w:r>
               <w:rPr>
                 <w:rFonts w:ascii="Times New Roman" w:hAnsi="Times New Roman" w:cs="Times New Roman"/>
@@ -22463,6 +22632,8 @@
               </w:rPr>
               <w:t>пр</w:t>
             </w:r>
+            <w:proofErr w:type="spellEnd"/>
+            <w:proofErr w:type="gramEnd"/>
           </w:p>
           <w:p>
             <w:pPr>
@@ -22881,6 +23052,7 @@
               </w:rPr>
               <w:t>[–</w:t>
             </w:r>
+            <w:proofErr w:type="gramStart"/>
             <w:r>
               <w:rPr>
                 <w:rFonts w:ascii="Times New Roman" w:hAnsi="Times New Roman" w:cs="Times New Roman"/>
@@ -22899,6 +23071,7 @@
               </w:rPr>
               <w:t>]</w:t>
             </w:r>
+            <w:proofErr w:type="spellStart"/>
             <w:r>
               <w:rPr>
                 <w:rFonts w:ascii="Times New Roman" w:hAnsi="Times New Roman" w:cs="Times New Roman"/>
@@ -22908,6 +23081,8 @@
               </w:rPr>
               <w:t>доп</w:t>
             </w:r>
+            <w:proofErr w:type="spellEnd"/>
+            <w:proofErr w:type="gramEnd"/>
           </w:p>
           <w:p>
             <w:pPr>
@@ -23317,6 +23492,7 @@
               </w:rPr>
               <w:t>-</w:t>
             </w:r>
+            <w:proofErr w:type="gramStart"/>
             <w:r>
               <w:rPr>
                 <w:rFonts w:ascii="Times New Roman" w:hAnsi="Times New Roman" w:cs="Times New Roman"/>
@@ -23336,6 +23512,7 @@
               </w:rPr>
               <w:t>]</w:t>
             </w:r>
+            <w:proofErr w:type="spellStart"/>
             <w:r>
               <w:rPr>
                 <w:rFonts w:ascii="Times New Roman" w:hAnsi="Times New Roman" w:cs="Times New Roman"/>
@@ -23345,6 +23522,8 @@
               </w:rPr>
               <w:t>пр</w:t>
             </w:r>
+            <w:proofErr w:type="spellEnd"/>
+            <w:proofErr w:type="gramEnd"/>
           </w:p>
           <w:p>
             <w:pPr>
@@ -23746,6 +23925,7 @@
               </w:rPr>
               <w:t>[–</w:t>
             </w:r>
+            <w:proofErr w:type="gramStart"/>
             <w:r>
               <w:rPr>
                 <w:rFonts w:ascii="Times New Roman" w:hAnsi="Times New Roman" w:cs="Times New Roman"/>
@@ -23764,6 +23944,7 @@
               </w:rPr>
               <w:t>]</w:t>
             </w:r>
+            <w:proofErr w:type="spellStart"/>
             <w:r>
               <w:rPr>
                 <w:rFonts w:ascii="Times New Roman" w:hAnsi="Times New Roman" w:cs="Times New Roman"/>
@@ -23773,6 +23954,8 @@
               </w:rPr>
               <w:t>доп</w:t>
             </w:r>
+            <w:proofErr w:type="spellEnd"/>
+            <w:proofErr w:type="gramEnd"/>
           </w:p>
           <w:p>
             <w:pPr>
@@ -24206,6 +24389,7 @@
         </w:rPr>
         <w:t>]</w:t>
       </w:r>
+      <w:proofErr w:type="spellStart"/>
       <w:r>
         <w:rPr>
           <w:rFonts w:ascii="Times New Roman" w:hAnsi="Times New Roman" w:cs="Times New Roman"/>
@@ -24216,6 +24400,7 @@
         </w:rPr>
         <w:t>доп</w:t>
       </w:r>
+      <w:proofErr w:type="spellEnd"/>
       <w:r>
         <w:rPr>
           <w:rFonts w:ascii="Times New Roman" w:hAnsi="Times New Roman" w:cs="Times New Roman"/>
@@ -24251,6 +24436,7 @@
         </w:rPr>
         <w:t>]</w:t>
       </w:r>
+      <w:proofErr w:type="spellStart"/>
       <w:r>
         <w:rPr>
           <w:rFonts w:ascii="Times New Roman" w:hAnsi="Times New Roman" w:cs="Times New Roman"/>
@@ -24261,6 +24447,7 @@
         </w:rPr>
         <w:t>доп</w:t>
       </w:r>
+      <w:proofErr w:type="spellEnd"/>
       <w:r>
         <w:rPr>
           <w:rFonts w:ascii="Times New Roman" w:hAnsi="Times New Roman" w:cs="Times New Roman"/>
@@ -24296,6 +24483,7 @@
         </w:rPr>
         <w:t>]</w:t>
       </w:r>
+      <w:proofErr w:type="spellStart"/>
       <w:r>
         <w:rPr>
           <w:rFonts w:ascii="Times New Roman" w:hAnsi="Times New Roman" w:cs="Times New Roman"/>
@@ -24306,6 +24494,7 @@
         </w:rPr>
         <w:t>пр</w:t>
       </w:r>
+      <w:proofErr w:type="spellEnd"/>
       <w:r>
         <w:rPr>
           <w:rFonts w:ascii="Times New Roman" w:hAnsi="Times New Roman" w:cs="Times New Roman"/>
@@ -24447,6 +24636,7 @@
         </w:rPr>
         <w:t>]</w:t>
       </w:r>
+      <w:proofErr w:type="spellStart"/>
       <w:r>
         <w:rPr>
           <w:rFonts w:ascii="Times New Roman" w:hAnsi="Times New Roman" w:cs="Times New Roman"/>
@@ -24457,6 +24647,7 @@
         </w:rPr>
         <w:t>пр</w:t>
       </w:r>
+      <w:proofErr w:type="spellEnd"/>
       <w:r>
         <w:rPr>
           <w:rFonts w:ascii="Times New Roman" w:hAnsi="Times New Roman" w:cs="Times New Roman"/>
@@ -24712,6 +24903,7 @@
         </w:rPr>
         <w:t>(</w:t>
       </w:r>
+      <w:proofErr w:type="gramStart"/>
       <w:r>
         <w:rPr>
           <w:rFonts w:ascii="Times New Roman" w:hAnsi="Times New Roman" w:cs="Times New Roman"/>
@@ -24738,7 +24930,17 @@
           <w:szCs w:val="28"/>
           <w:lang w:val="en-US"/>
         </w:rPr>
-        <w:t xml:space="preserve">&gt; 0, </w:t>
+        <w:t>&gt;</w:t>
+      </w:r>
+      <w:proofErr w:type="gramEnd"/>
+      <w:r>
+        <w:rPr>
+          <w:rFonts w:ascii="Times New Roman" w:hAnsi="Times New Roman" w:cs="Times New Roman"/>
+          <w:sz w:val="28"/>
+          <w:szCs w:val="28"/>
+          <w:lang w:val="en-US"/>
+        </w:rPr>
+        <w:t xml:space="preserve"> 0, </w:t>
       </w:r>
       <w:r>
         <w:rPr>
@@ -24830,6 +25032,7 @@
         </w:rPr>
         <w:t xml:space="preserve"> </w:t>
       </w:r>
+      <w:proofErr w:type="spellStart"/>
       <w:r>
         <w:rPr>
           <w:rFonts w:ascii="Times New Roman" w:hAnsi="Times New Roman" w:cs="Times New Roman"/>
@@ -24839,6 +25042,7 @@
         </w:rPr>
         <w:t>пр</w:t>
       </w:r>
+      <w:proofErr w:type="spellEnd"/>
       <w:r>
         <w:rPr>
           <w:rFonts w:ascii="Times New Roman" w:hAnsi="Times New Roman" w:cs="Times New Roman"/>
@@ -24923,6 +25127,7 @@
         </w:rPr>
         <w:t xml:space="preserve"> </w:t>
       </w:r>
+      <w:proofErr w:type="spellStart"/>
       <w:r>
         <w:rPr>
           <w:rFonts w:ascii="Times New Roman" w:hAnsi="Times New Roman" w:cs="Times New Roman"/>
@@ -24932,6 +25137,7 @@
         </w:rPr>
         <w:t>доп</w:t>
       </w:r>
+      <w:proofErr w:type="spellEnd"/>
       <w:r>
         <w:rPr>
           <w:rFonts w:ascii="Times New Roman" w:hAnsi="Times New Roman" w:cs="Times New Roman"/>
@@ -24941,6 +25147,7 @@
         </w:rPr>
         <w:t xml:space="preserve">= </w:t>
       </w:r>
+      <w:proofErr w:type="gramStart"/>
       <w:r>
         <w:rPr>
           <w:rFonts w:ascii="Times New Roman" w:hAnsi="Times New Roman" w:cs="Times New Roman"/>
@@ -24959,6 +25166,7 @@
         </w:rPr>
         <w:t>;</w:t>
       </w:r>
+      <w:proofErr w:type="gramEnd"/>
     </w:p>
     <w:p>
       <w:pPr>
@@ -26553,6 +26761,7 @@
               </w:rPr>
               <w:t>]</w:t>
             </w:r>
+            <w:proofErr w:type="spellStart"/>
             <w:r>
               <w:rPr>
                 <w:rFonts w:ascii="Times New Roman" w:hAnsi="Times New Roman" w:cs="Times New Roman"/>
@@ -26562,6 +26771,7 @@
               </w:rPr>
               <w:t>доп</w:t>
             </w:r>
+            <w:proofErr w:type="spellEnd"/>
           </w:p>
           <w:p>
             <w:pPr>
@@ -27003,8 +27213,17 @@
                 <w:rFonts w:ascii="Times New Roman" w:hAnsi="Times New Roman" w:cs="Times New Roman"/>
                 <w:sz w:val="24"/>
                 <w:szCs w:val="24"/>
-              </w:rPr>
-              <w:t xml:space="preserve">0 1 1 1 1 0 0 0 </w:t>
+                <w:lang w:val="en-US"/>
+              </w:rPr>
+              <w:t>1</w:t>
+            </w:r>
+            <w:r>
+              <w:rPr>
+                <w:rFonts w:ascii="Times New Roman" w:hAnsi="Times New Roman" w:cs="Times New Roman"/>
+                <w:sz w:val="24"/>
+                <w:szCs w:val="24"/>
+              </w:rPr>
+              <w:t xml:space="preserve"> 1 1 1 1 0 0 0 </w:t>
             </w:r>
           </w:p>
         </w:tc>
@@ -27180,14 +27399,6 @@
             <w:r>
               <w:rPr>
                 <w:rFonts w:ascii="Times New Roman" w:hAnsi="Times New Roman" w:cs="Times New Roman"/>
-                <w:sz w:val="24"/>
-                <w:szCs w:val="24"/>
-              </w:rPr>
-              <w:t>-</w:t>
-            </w:r>
-            <w:r>
-              <w:rPr>
-                <w:rFonts w:ascii="Times New Roman" w:hAnsi="Times New Roman" w:cs="Times New Roman"/>
                 <w:i/>
                 <w:sz w:val="24"/>
                 <w:szCs w:val="24"/>
@@ -27204,6 +27415,7 @@
               </w:rPr>
               <w:t>]</w:t>
             </w:r>
+            <w:proofErr w:type="spellStart"/>
             <w:r>
               <w:rPr>
                 <w:rFonts w:ascii="Times New Roman" w:hAnsi="Times New Roman" w:cs="Times New Roman"/>
@@ -27213,6 +27425,7 @@
               </w:rPr>
               <w:t>пр</w:t>
             </w:r>
+            <w:proofErr w:type="spellEnd"/>
           </w:p>
           <w:p>
             <w:pPr>
@@ -27309,26 +27522,7 @@
                 <w:rFonts w:ascii="Times New Roman" w:hAnsi="Times New Roman" w:cs="Times New Roman"/>
                 <w:sz w:val="24"/>
                 <w:szCs w:val="24"/>
-              </w:rPr>
-              <w:t>1 0 0 1 0 1 1 1</w:t>
-            </w:r>
-          </w:p>
-          <w:p>
-            <w:pPr>
-              <w:spacing w:after="0"/>
-              <w:jc w:val="center"/>
-              <w:rPr>
-                <w:rFonts w:ascii="Times New Roman" w:hAnsi="Times New Roman" w:cs="Times New Roman"/>
-                <w:sz w:val="24"/>
-                <w:szCs w:val="24"/>
-                <w:lang w:val="en-US"/>
-              </w:rPr>
-            </w:pPr>
-            <w:r>
-              <w:rPr>
-                <w:rFonts w:ascii="Times New Roman" w:hAnsi="Times New Roman" w:cs="Times New Roman"/>
-                <w:sz w:val="24"/>
-                <w:szCs w:val="24"/>
+                <w:lang w:val="en-US"/>
               </w:rPr>
               <w:t>0</w:t>
             </w:r>
@@ -27338,7 +27532,52 @@
                 <w:sz w:val="24"/>
                 <w:szCs w:val="24"/>
               </w:rPr>
-              <w:t xml:space="preserve"> 1 0 0 1 0 1 1</w:t>
+              <w:t xml:space="preserve"> 0 0 1 0 1 1 1</w:t>
+            </w:r>
+          </w:p>
+          <w:p>
+            <w:pPr>
+              <w:spacing w:after="0"/>
+              <w:jc w:val="center"/>
+              <w:rPr>
+                <w:rFonts w:ascii="Times New Roman" w:hAnsi="Times New Roman" w:cs="Times New Roman"/>
+                <w:sz w:val="24"/>
+                <w:szCs w:val="24"/>
+                <w:lang w:val="en-US"/>
+              </w:rPr>
+            </w:pPr>
+            <w:r>
+              <w:rPr>
+                <w:rFonts w:ascii="Times New Roman" w:hAnsi="Times New Roman" w:cs="Times New Roman"/>
+                <w:sz w:val="24"/>
+                <w:szCs w:val="24"/>
+              </w:rPr>
+              <w:t>0</w:t>
+            </w:r>
+            <w:r>
+              <w:rPr>
+                <w:rFonts w:ascii="Times New Roman" w:hAnsi="Times New Roman" w:cs="Times New Roman"/>
+                <w:sz w:val="24"/>
+                <w:szCs w:val="24"/>
+              </w:rPr>
+              <w:t xml:space="preserve"> </w:t>
+            </w:r>
+            <w:r>
+              <w:rPr>
+                <w:rFonts w:ascii="Times New Roman" w:hAnsi="Times New Roman" w:cs="Times New Roman"/>
+                <w:sz w:val="24"/>
+                <w:szCs w:val="24"/>
+                <w:lang w:val="en-US"/>
+              </w:rPr>
+              <w:t>0</w:t>
+            </w:r>
+            <w:r>
+              <w:rPr>
+                <w:rFonts w:ascii="Times New Roman" w:hAnsi="Times New Roman" w:cs="Times New Roman"/>
+                <w:sz w:val="24"/>
+                <w:szCs w:val="24"/>
+              </w:rPr>
+              <w:t xml:space="preserve"> 0 0 1 0 1 1</w:t>
             </w:r>
             <w:r>
               <w:rPr>
@@ -27598,6 +27837,7 @@
               </w:rPr>
               <w:t>]</w:t>
             </w:r>
+            <w:proofErr w:type="spellStart"/>
             <w:r>
               <w:rPr>
                 <w:rFonts w:ascii="Times New Roman" w:hAnsi="Times New Roman" w:cs="Times New Roman"/>
@@ -27607,6 +27847,7 @@
               </w:rPr>
               <w:t>доп</w:t>
             </w:r>
+            <w:proofErr w:type="spellEnd"/>
           </w:p>
           <w:p>
             <w:pPr>
@@ -27765,8 +28006,34 @@
                 <w:rFonts w:ascii="Times New Roman" w:hAnsi="Times New Roman" w:cs="Times New Roman"/>
                 <w:sz w:val="24"/>
                 <w:szCs w:val="24"/>
-              </w:rPr>
-              <w:t>0 0 1 0 1 1 0 0</w:t>
+                <w:lang w:val="en-US"/>
+              </w:rPr>
+              <w:t>1</w:t>
+            </w:r>
+            <w:r>
+              <w:rPr>
+                <w:rFonts w:ascii="Times New Roman" w:hAnsi="Times New Roman" w:cs="Times New Roman"/>
+                <w:sz w:val="24"/>
+                <w:szCs w:val="24"/>
+              </w:rPr>
+              <w:t xml:space="preserve"> </w:t>
+            </w:r>
+            <w:r>
+              <w:rPr>
+                <w:rFonts w:ascii="Times New Roman" w:hAnsi="Times New Roman" w:cs="Times New Roman"/>
+                <w:sz w:val="24"/>
+                <w:szCs w:val="24"/>
+                <w:lang w:val="en-US"/>
+              </w:rPr>
+              <w:t>1</w:t>
+            </w:r>
+            <w:r>
+              <w:rPr>
+                <w:rFonts w:ascii="Times New Roman" w:hAnsi="Times New Roman" w:cs="Times New Roman"/>
+                <w:sz w:val="24"/>
+                <w:szCs w:val="24"/>
+              </w:rPr>
+              <w:t xml:space="preserve"> 1 0 1 1 0 0</w:t>
             </w:r>
           </w:p>
           <w:p>
@@ -27785,8 +28052,9 @@
                 <w:rFonts w:ascii="Times New Roman" w:hAnsi="Times New Roman" w:cs="Times New Roman"/>
                 <w:sz w:val="24"/>
                 <w:szCs w:val="24"/>
-              </w:rPr>
-              <w:t>0 0 0 1 0 1 1 0</w:t>
+                <w:lang w:val="en-US"/>
+              </w:rPr>
+              <w:t xml:space="preserve">1 1 1 1 0 1 1 0 </w:t>
             </w:r>
             <w:r>
               <w:rPr>
@@ -27959,197 +28227,6 @@
                 <w:szCs w:val="24"/>
               </w:rPr>
               <w:t>Сдвиг СЧП и множителя вправо</w:t>
-            </w:r>
-          </w:p>
-        </w:tc>
-      </w:tr>
-      <w:tr>
-        <w:tc>
-          <w:tcPr>
-            <w:tcW w:w="490" w:type="pct"/>
-          </w:tcPr>
-          <w:p>
-            <w:pPr>
-              <w:spacing w:after="0"/>
-              <w:jc w:val="center"/>
-              <w:rPr>
-                <w:rFonts w:ascii="Times New Roman" w:hAnsi="Times New Roman" w:cs="Times New Roman"/>
-                <w:sz w:val="24"/>
-                <w:szCs w:val="24"/>
-                <w:lang w:val="en-US"/>
-              </w:rPr>
-            </w:pPr>
-            <w:r>
-              <w:rPr>
-                <w:rFonts w:ascii="Times New Roman" w:hAnsi="Times New Roman" w:cs="Times New Roman"/>
-                <w:sz w:val="24"/>
-                <w:szCs w:val="24"/>
-                <w:lang w:val="en-US"/>
-              </w:rPr>
-              <w:t>10</w:t>
-            </w:r>
-          </w:p>
-        </w:tc>
-        <w:tc>
-          <w:tcPr>
-            <w:tcW w:w="783" w:type="pct"/>
-          </w:tcPr>
-          <w:p>
-            <w:pPr>
-              <w:spacing w:after="0" w:line="240" w:lineRule="auto"/>
-              <w:jc w:val="center"/>
-              <w:rPr>
-                <w:rFonts w:ascii="Times New Roman" w:hAnsi="Times New Roman" w:cs="Times New Roman"/>
-                <w:sz w:val="24"/>
-                <w:szCs w:val="24"/>
-              </w:rPr>
-            </w:pPr>
-            <w:r>
-              <w:rPr>
-                <w:rFonts w:ascii="Times New Roman" w:hAnsi="Times New Roman" w:cs="Times New Roman"/>
-                <w:sz w:val="24"/>
-                <w:szCs w:val="24"/>
-                <w:lang w:val="en-US"/>
-              </w:rPr>
-              <w:t>~</w:t>
-            </w:r>
-            <w:r>
-              <w:rPr>
-                <w:rFonts w:ascii="Times New Roman" w:hAnsi="Times New Roman" w:cs="Times New Roman"/>
-                <w:sz w:val="24"/>
-                <w:szCs w:val="24"/>
-              </w:rPr>
-              <w:t>СЧП</w:t>
-            </w:r>
-          </w:p>
-        </w:tc>
-        <w:tc>
-          <w:tcPr>
-            <w:tcW w:w="981" w:type="pct"/>
-            <w:tcBorders>
-              <w:right w:val="single" w:sz="4" w:space="0" w:color="auto"/>
-            </w:tcBorders>
-          </w:tcPr>
-          <w:p>
-            <w:pPr>
-              <w:spacing w:after="0"/>
-              <w:jc w:val="center"/>
-              <w:rPr>
-                <w:rFonts w:ascii="Times New Roman" w:hAnsi="Times New Roman" w:cs="Times New Roman"/>
-                <w:sz w:val="24"/>
-                <w:szCs w:val="24"/>
-                <w:lang w:val="en-US"/>
-              </w:rPr>
-            </w:pPr>
-            <w:r>
-              <w:rPr>
-                <w:rFonts w:ascii="Times New Roman" w:hAnsi="Times New Roman" w:cs="Times New Roman"/>
-                <w:sz w:val="24"/>
-                <w:szCs w:val="24"/>
-                <w:lang w:val="en-US"/>
-              </w:rPr>
-              <w:t>1 1 1 1 0 1 1 0</w:t>
-            </w:r>
-          </w:p>
-        </w:tc>
-        <w:tc>
-          <w:tcPr>
-            <w:tcW w:w="985" w:type="pct"/>
-            <w:tcBorders>
-              <w:top w:val="single" w:sz="4" w:space="0" w:color="auto"/>
-              <w:left w:val="single" w:sz="4" w:space="0" w:color="auto"/>
-              <w:bottom w:val="single" w:sz="4" w:space="0" w:color="auto"/>
-              <w:right w:val="single" w:sz="4" w:space="0" w:color="auto"/>
-            </w:tcBorders>
-          </w:tcPr>
-          <w:p>
-            <w:pPr>
-              <w:spacing w:after="0"/>
-              <w:jc w:val="center"/>
-              <w:rPr>
-                <w:rFonts w:ascii="Times New Roman" w:hAnsi="Times New Roman" w:cs="Times New Roman"/>
-                <w:sz w:val="24"/>
-                <w:szCs w:val="24"/>
-                <w:lang w:val="en-US"/>
-              </w:rPr>
-            </w:pPr>
-            <w:r>
-              <w:rPr>
-                <w:rFonts w:ascii="Times New Roman" w:hAnsi="Times New Roman" w:cs="Times New Roman"/>
-                <w:sz w:val="24"/>
-                <w:szCs w:val="24"/>
-              </w:rPr>
-              <w:t>0</w:t>
-            </w:r>
-            <w:r>
-              <w:rPr>
-                <w:rFonts w:ascii="Times New Roman" w:hAnsi="Times New Roman" w:cs="Times New Roman"/>
-                <w:sz w:val="24"/>
-                <w:szCs w:val="24"/>
-                <w:lang w:val="en-US"/>
-              </w:rPr>
-              <w:t xml:space="preserve"> </w:t>
-            </w:r>
-            <w:r>
-              <w:rPr>
-                <w:rFonts w:ascii="Times New Roman" w:hAnsi="Times New Roman" w:cs="Times New Roman"/>
-                <w:sz w:val="24"/>
-                <w:szCs w:val="24"/>
-              </w:rPr>
-              <w:t>1</w:t>
-            </w:r>
-            <w:r>
-              <w:rPr>
-                <w:rFonts w:ascii="Times New Roman" w:hAnsi="Times New Roman" w:cs="Times New Roman"/>
-                <w:sz w:val="24"/>
-                <w:szCs w:val="24"/>
-                <w:lang w:val="en-US"/>
-              </w:rPr>
-              <w:t xml:space="preserve"> </w:t>
-            </w:r>
-            <w:r>
-              <w:rPr>
-                <w:rFonts w:ascii="Times New Roman" w:hAnsi="Times New Roman" w:cs="Times New Roman"/>
-                <w:sz w:val="24"/>
-                <w:szCs w:val="24"/>
-              </w:rPr>
-              <w:t>0</w:t>
-            </w:r>
-            <w:r>
-              <w:rPr>
-                <w:rFonts w:ascii="Times New Roman" w:hAnsi="Times New Roman" w:cs="Times New Roman"/>
-                <w:sz w:val="24"/>
-                <w:szCs w:val="24"/>
-                <w:lang w:val="en-US"/>
-              </w:rPr>
-              <w:t xml:space="preserve"> 1 0 0 0 0</w:t>
-            </w:r>
-          </w:p>
-        </w:tc>
-        <w:tc>
-          <w:tcPr>
-            <w:tcW w:w="1761" w:type="pct"/>
-            <w:tcBorders>
-              <w:left w:val="single" w:sz="4" w:space="0" w:color="auto"/>
-            </w:tcBorders>
-          </w:tcPr>
-          <w:p>
-            <w:pPr>
-              <w:spacing w:after="0"/>
-              <w:jc w:val="center"/>
-              <w:rPr>
-                <w:rFonts w:ascii="Times New Roman" w:hAnsi="Times New Roman" w:cs="Times New Roman"/>
-                <w:sz w:val="24"/>
-                <w:szCs w:val="24"/>
-              </w:rPr>
-            </w:pPr>
-            <w:r>
-              <w:rPr>
-                <w:rFonts w:ascii="Times New Roman" w:hAnsi="Times New Roman" w:cs="Times New Roman"/>
-                <w:sz w:val="24"/>
-                <w:szCs w:val="24"/>
-              </w:rPr>
-              <w:t>Инверсия старших битов</w:t>
             </w:r>
           </w:p>
         </w:tc>
@@ -28244,6 +28321,7 @@
         </w:rPr>
         <w:t>]</w:t>
       </w:r>
+      <w:proofErr w:type="spellStart"/>
       <w:r>
         <w:rPr>
           <w:rFonts w:ascii="Times New Roman" w:hAnsi="Times New Roman" w:cs="Times New Roman"/>
@@ -28254,6 +28332,7 @@
         </w:rPr>
         <w:t>доп</w:t>
       </w:r>
+      <w:proofErr w:type="spellEnd"/>
       <w:r>
         <w:rPr>
           <w:rFonts w:ascii="Times New Roman" w:hAnsi="Times New Roman" w:cs="Times New Roman"/>
@@ -28280,6 +28359,7 @@
         </w:rPr>
         <w:t>]</w:t>
       </w:r>
+      <w:proofErr w:type="spellStart"/>
       <w:r>
         <w:rPr>
           <w:rFonts w:ascii="Times New Roman" w:hAnsi="Times New Roman" w:cs="Times New Roman"/>
@@ -28290,6 +28370,7 @@
         </w:rPr>
         <w:t>пр</w:t>
       </w:r>
+      <w:proofErr w:type="spellEnd"/>
       <w:r>
         <w:rPr>
           <w:rFonts w:ascii="Times New Roman" w:hAnsi="Times New Roman" w:cs="Times New Roman"/>
@@ -28316,6 +28397,7 @@
         </w:rPr>
         <w:t>]</w:t>
       </w:r>
+      <w:proofErr w:type="spellStart"/>
       <w:r>
         <w:rPr>
           <w:rFonts w:ascii="Times New Roman" w:hAnsi="Times New Roman" w:cs="Times New Roman"/>
@@ -28326,6 +28408,7 @@
         </w:rPr>
         <w:t>доп</w:t>
       </w:r>
+      <w:proofErr w:type="spellEnd"/>
       <w:r>
         <w:rPr>
           <w:rFonts w:ascii="Times New Roman" w:hAnsi="Times New Roman" w:cs="Times New Roman"/>
@@ -28461,6 +28544,7 @@
         </w:rPr>
         <w:t>]</w:t>
       </w:r>
+      <w:proofErr w:type="spellStart"/>
       <w:r>
         <w:rPr>
           <w:rFonts w:ascii="Times New Roman" w:hAnsi="Times New Roman" w:cs="Times New Roman"/>
@@ -28471,6 +28555,7 @@
         </w:rPr>
         <w:t>пр</w:t>
       </w:r>
+      <w:proofErr w:type="spellEnd"/>
       <w:r>
         <w:rPr>
           <w:rFonts w:ascii="Times New Roman" w:hAnsi="Times New Roman" w:cs="Times New Roman"/>
@@ -28484,8 +28569,9 @@
           <w:rFonts w:ascii="Times New Roman" w:hAnsi="Times New Roman" w:cs="Times New Roman"/>
           <w:sz w:val="28"/>
           <w:szCs w:val="28"/>
-        </w:rPr>
-        <w:t>0011001101000</w:t>
+          <w:lang w:val="en-US"/>
+        </w:rPr>
+        <w:t>000100110110000</w:t>
       </w:r>
       <w:r>
         <w:rPr>
@@ -28518,7 +28604,15 @@
           <w:sz w:val="28"/>
           <w:szCs w:val="28"/>
         </w:rPr>
-        <w:t>1640</w:t>
+        <w:t>248</w:t>
+      </w:r>
+      <w:r>
+        <w:rPr>
+          <w:rFonts w:ascii="Times New Roman" w:hAnsi="Times New Roman" w:cs="Times New Roman"/>
+          <w:sz w:val="28"/>
+          <w:szCs w:val="28"/>
+        </w:rPr>
+        <w:t>0</w:t>
       </w:r>
       <w:r>
         <w:rPr>
@@ -28813,7 +28907,27 @@
           <w:szCs w:val="28"/>
           <w:lang w:val="en-US"/>
         </w:rPr>
-        <w:t xml:space="preserve"> &lt; 0):</w:t>
+        <w:t xml:space="preserve"> </w:t>
+      </w:r>
+      <w:proofErr w:type="gramStart"/>
+      <w:r>
+        <w:rPr>
+          <w:rFonts w:ascii="Times New Roman" w:hAnsi="Times New Roman" w:cs="Times New Roman"/>
+          <w:sz w:val="28"/>
+          <w:szCs w:val="28"/>
+          <w:lang w:val="en-US"/>
+        </w:rPr>
+        <w:t>&lt; 0</w:t>
+      </w:r>
+      <w:proofErr w:type="gramEnd"/>
+      <w:r>
+        <w:rPr>
+          <w:rFonts w:ascii="Times New Roman" w:hAnsi="Times New Roman" w:cs="Times New Roman"/>
+          <w:sz w:val="28"/>
+          <w:szCs w:val="28"/>
+          <w:lang w:val="en-US"/>
+        </w:rPr>
+        <w:t>):</w:t>
       </w:r>
     </w:p>
     <w:p>
@@ -28868,6 +28982,7 @@
         </w:rPr>
         <w:t xml:space="preserve"> </w:t>
       </w:r>
+      <w:proofErr w:type="spellStart"/>
       <w:r>
         <w:rPr>
           <w:rFonts w:ascii="Times New Roman" w:hAnsi="Times New Roman" w:cs="Times New Roman"/>
@@ -28877,6 +28992,7 @@
         </w:rPr>
         <w:t>доп</w:t>
       </w:r>
+      <w:proofErr w:type="spellEnd"/>
       <w:r>
         <w:rPr>
           <w:rFonts w:ascii="Times New Roman" w:hAnsi="Times New Roman" w:cs="Times New Roman"/>
@@ -28942,6 +29058,7 @@
         </w:rPr>
         <w:t xml:space="preserve"> </w:t>
       </w:r>
+      <w:proofErr w:type="spellStart"/>
       <w:r>
         <w:rPr>
           <w:rFonts w:ascii="Times New Roman" w:hAnsi="Times New Roman" w:cs="Times New Roman"/>
@@ -28951,6 +29068,7 @@
         </w:rPr>
         <w:t>доп</w:t>
       </w:r>
+      <w:proofErr w:type="spellEnd"/>
       <w:r>
         <w:rPr>
           <w:rFonts w:ascii="Times New Roman" w:hAnsi="Times New Roman" w:cs="Times New Roman"/>
@@ -30422,6 +30540,7 @@
               </w:rPr>
               <w:t>[–</w:t>
             </w:r>
+            <w:proofErr w:type="gramStart"/>
             <w:r>
               <w:rPr>
                 <w:rFonts w:ascii="Times New Roman" w:hAnsi="Times New Roman" w:cs="Times New Roman"/>
@@ -30441,6 +30560,7 @@
               </w:rPr>
               <w:t>]</w:t>
             </w:r>
+            <w:proofErr w:type="spellStart"/>
             <w:r>
               <w:rPr>
                 <w:rFonts w:ascii="Times New Roman" w:hAnsi="Times New Roman" w:cs="Times New Roman"/>
@@ -30450,6 +30570,8 @@
               </w:rPr>
               <w:t>пр</w:t>
             </w:r>
+            <w:proofErr w:type="spellEnd"/>
+            <w:proofErr w:type="gramEnd"/>
           </w:p>
           <w:p>
             <w:pPr>
@@ -30969,6 +31091,7 @@
               </w:rPr>
               <w:t>-</w:t>
             </w:r>
+            <w:proofErr w:type="gramStart"/>
             <w:r>
               <w:rPr>
                 <w:rFonts w:ascii="Times New Roman" w:hAnsi="Times New Roman" w:cs="Times New Roman"/>
@@ -30988,6 +31111,7 @@
               </w:rPr>
               <w:t>]</w:t>
             </w:r>
+            <w:proofErr w:type="spellStart"/>
             <w:r>
               <w:rPr>
                 <w:rFonts w:ascii="Times New Roman" w:hAnsi="Times New Roman" w:cs="Times New Roman"/>
@@ -30997,6 +31121,8 @@
               </w:rPr>
               <w:t>доп</w:t>
             </w:r>
+            <w:proofErr w:type="spellEnd"/>
+            <w:proofErr w:type="gramEnd"/>
           </w:p>
           <w:p>
             <w:pPr>
@@ -31369,6 +31495,7 @@
               </w:rPr>
               <w:t>[–</w:t>
             </w:r>
+            <w:proofErr w:type="gramStart"/>
             <w:r>
               <w:rPr>
                 <w:rFonts w:ascii="Times New Roman" w:hAnsi="Times New Roman" w:cs="Times New Roman"/>
@@ -31388,6 +31515,7 @@
               </w:rPr>
               <w:t>]</w:t>
             </w:r>
+            <w:proofErr w:type="spellStart"/>
             <w:r>
               <w:rPr>
                 <w:rFonts w:ascii="Times New Roman" w:hAnsi="Times New Roman" w:cs="Times New Roman"/>
@@ -31397,6 +31525,8 @@
               </w:rPr>
               <w:t>пр</w:t>
             </w:r>
+            <w:proofErr w:type="spellEnd"/>
+            <w:proofErr w:type="gramEnd"/>
           </w:p>
           <w:p>
             <w:pPr>
@@ -31792,6 +31922,7 @@
         </w:rPr>
         <w:t>]</w:t>
       </w:r>
+      <w:proofErr w:type="spellStart"/>
       <w:r>
         <w:rPr>
           <w:rFonts w:ascii="Times New Roman" w:hAnsi="Times New Roman" w:cs="Times New Roman"/>
@@ -31802,6 +31933,7 @@
         </w:rPr>
         <w:t>пр</w:t>
       </w:r>
+      <w:proofErr w:type="spellEnd"/>
       <w:r>
         <w:rPr>
           <w:rFonts w:ascii="Times New Roman" w:hAnsi="Times New Roman" w:cs="Times New Roman"/>
@@ -31837,6 +31969,7 @@
         </w:rPr>
         <w:t>]</w:t>
       </w:r>
+      <w:proofErr w:type="spellStart"/>
       <w:r>
         <w:rPr>
           <w:rFonts w:ascii="Times New Roman" w:hAnsi="Times New Roman" w:cs="Times New Roman"/>
@@ -31847,6 +31980,7 @@
         </w:rPr>
         <w:t>доп</w:t>
       </w:r>
+      <w:proofErr w:type="spellEnd"/>
       <w:r>
         <w:rPr>
           <w:rFonts w:ascii="Times New Roman" w:hAnsi="Times New Roman" w:cs="Times New Roman"/>
@@ -31873,6 +32007,7 @@
         </w:rPr>
         <w:t>]</w:t>
       </w:r>
+      <w:proofErr w:type="spellStart"/>
       <w:r>
         <w:rPr>
           <w:rFonts w:ascii="Times New Roman" w:hAnsi="Times New Roman" w:cs="Times New Roman"/>
@@ -31883,6 +32018,7 @@
         </w:rPr>
         <w:t>доп</w:t>
       </w:r>
+      <w:proofErr w:type="spellEnd"/>
       <w:r>
         <w:rPr>
           <w:rFonts w:ascii="Times New Roman" w:hAnsi="Times New Roman" w:cs="Times New Roman"/>

</xml_diff>